<commit_message>
Avances E4 y E7 , Planificacion de Springs
</commit_message>
<xml_diff>
--- a/TP2. E5 Diseño de arquitectura.docx
+++ b/TP2. E5 Diseño de arquitectura.docx
@@ -231,7 +231,7 @@
         <w:widowControl w:val="1"/>
         <w:numPr>
           <w:ilvl w:val="0"/>
-          <w:numId w:val="7"/>
+          <w:numId w:val="11"/>
         </w:numPr>
         <w:pBdr>
           <w:top w:space="0" w:sz="0" w:val="nil"/>
@@ -272,7 +272,7 @@
         <w:widowControl w:val="1"/>
         <w:numPr>
           <w:ilvl w:val="0"/>
-          <w:numId w:val="7"/>
+          <w:numId w:val="11"/>
         </w:numPr>
         <w:pBdr>
           <w:top w:space="0" w:sz="0" w:val="nil"/>
@@ -313,7 +313,7 @@
         <w:widowControl w:val="1"/>
         <w:numPr>
           <w:ilvl w:val="0"/>
-          <w:numId w:val="7"/>
+          <w:numId w:val="11"/>
         </w:numPr>
         <w:pBdr>
           <w:top w:space="0" w:sz="0" w:val="nil"/>
@@ -348,6 +348,1653 @@
     </w:p>
     <w:p>
       <w:pPr>
+        <w:pStyle w:val="Heading3"/>
+        <w:keepNext w:val="0"/>
+        <w:keepLines w:val="0"/>
+        <w:spacing w:after="80" w:before="280" w:lineRule="auto"/>
+        <w:rPr>
+          <w:rFonts w:ascii="Arial" w:cs="Arial" w:eastAsia="Arial" w:hAnsi="Arial"/>
+          <w:sz w:val="26"/>
+          <w:szCs w:val="26"/>
+        </w:rPr>
+      </w:pPr>
+      <w:bookmarkStart w:colFirst="0" w:colLast="0" w:name="_heading=h.hu8n5kqhi862" w:id="0"/>
+      <w:bookmarkEnd w:id="0"/>
+      <w:r>
+        <w:rPr>
+          <w:rFonts w:ascii="Arial" w:cs="Arial" w:eastAsia="Arial" w:hAnsi="Arial"/>
+          <w:sz w:val="26"/>
+          <w:szCs w:val="26"/>
+          <w:rtl w:val="0"/>
+        </w:rPr>
+        <w:t xml:space="preserve">Épica 1: Inicio de sesión</w:t>
+      </w:r>
+    </w:p>
+    <w:p>
+      <w:pPr>
+        <w:numPr>
+          <w:ilvl w:val="0"/>
+          <w:numId w:val="4"/>
+        </w:numPr>
+        <w:spacing w:after="0" w:afterAutospacing="0" w:before="240" w:lineRule="auto"/>
+        <w:ind w:left="720" w:hanging="360"/>
+      </w:pPr>
+      <w:r>
+        <w:rPr>
+          <w:b w:val="1"/>
+          <w:rtl w:val="0"/>
+        </w:rPr>
+        <w:t xml:space="preserve">Presentación:</w:t>
+        <w:br w:type="textWrapping"/>
+      </w:r>
+    </w:p>
+    <w:p>
+      <w:pPr>
+        <w:numPr>
+          <w:ilvl w:val="1"/>
+          <w:numId w:val="4"/>
+        </w:numPr>
+        <w:spacing w:after="0" w:afterAutospacing="0" w:before="0" w:beforeAutospacing="0" w:lineRule="auto"/>
+        <w:ind w:left="1440" w:hanging="360"/>
+      </w:pPr>
+      <w:r>
+        <w:rPr>
+          <w:rtl w:val="0"/>
+        </w:rPr>
+        <w:t xml:space="preserve">Formulario de login (docente, alumno, admin).</w:t>
+        <w:br w:type="textWrapping"/>
+      </w:r>
+    </w:p>
+    <w:p>
+      <w:pPr>
+        <w:numPr>
+          <w:ilvl w:val="1"/>
+          <w:numId w:val="4"/>
+        </w:numPr>
+        <w:spacing w:after="0" w:afterAutospacing="0" w:before="0" w:beforeAutospacing="0" w:lineRule="auto"/>
+        <w:ind w:left="1440" w:hanging="360"/>
+      </w:pPr>
+      <w:r>
+        <w:rPr>
+          <w:rtl w:val="0"/>
+        </w:rPr>
+        <w:t xml:space="preserve">Botón “Olvidé mi contraseña”.</w:t>
+        <w:br w:type="textWrapping"/>
+      </w:r>
+    </w:p>
+    <w:p>
+      <w:pPr>
+        <w:numPr>
+          <w:ilvl w:val="1"/>
+          <w:numId w:val="4"/>
+        </w:numPr>
+        <w:spacing w:after="0" w:afterAutospacing="0" w:before="0" w:beforeAutospacing="0" w:lineRule="auto"/>
+        <w:ind w:left="1440" w:hanging="360"/>
+      </w:pPr>
+      <w:r>
+        <w:rPr>
+          <w:rtl w:val="0"/>
+        </w:rPr>
+        <w:t xml:space="preserve">Mensajes de error / confirmación.</w:t>
+        <w:br w:type="textWrapping"/>
+      </w:r>
+    </w:p>
+    <w:p>
+      <w:pPr>
+        <w:numPr>
+          <w:ilvl w:val="0"/>
+          <w:numId w:val="4"/>
+        </w:numPr>
+        <w:spacing w:after="0" w:afterAutospacing="0" w:before="0" w:beforeAutospacing="0" w:lineRule="auto"/>
+        <w:ind w:left="720" w:hanging="360"/>
+      </w:pPr>
+      <w:r>
+        <w:rPr>
+          <w:b w:val="1"/>
+          <w:rtl w:val="0"/>
+        </w:rPr>
+        <w:t xml:space="preserve">Negocio:</w:t>
+        <w:br w:type="textWrapping"/>
+      </w:r>
+    </w:p>
+    <w:p>
+      <w:pPr>
+        <w:numPr>
+          <w:ilvl w:val="1"/>
+          <w:numId w:val="4"/>
+        </w:numPr>
+        <w:spacing w:after="0" w:afterAutospacing="0" w:before="0" w:beforeAutospacing="0" w:lineRule="auto"/>
+        <w:ind w:left="1440" w:hanging="360"/>
+      </w:pPr>
+      <w:r>
+        <w:rPr>
+          <w:rtl w:val="0"/>
+        </w:rPr>
+        <w:t xml:space="preserve">Servicio de Autenticación (validación de credenciales con hashing, encriptación).</w:t>
+        <w:br w:type="textWrapping"/>
+      </w:r>
+    </w:p>
+    <w:p>
+      <w:pPr>
+        <w:numPr>
+          <w:ilvl w:val="1"/>
+          <w:numId w:val="4"/>
+        </w:numPr>
+        <w:spacing w:after="0" w:afterAutospacing="0" w:before="0" w:beforeAutospacing="0" w:lineRule="auto"/>
+        <w:ind w:left="1440" w:hanging="360"/>
+      </w:pPr>
+      <w:r>
+        <w:rPr>
+          <w:rtl w:val="0"/>
+        </w:rPr>
+        <w:t xml:space="preserve">Servicio de Roles y Permisos (docente/alumno/admin).</w:t>
+        <w:br w:type="textWrapping"/>
+      </w:r>
+    </w:p>
+    <w:p>
+      <w:pPr>
+        <w:numPr>
+          <w:ilvl w:val="1"/>
+          <w:numId w:val="4"/>
+        </w:numPr>
+        <w:spacing w:after="0" w:afterAutospacing="0" w:before="0" w:beforeAutospacing="0" w:lineRule="auto"/>
+        <w:ind w:left="1440" w:hanging="360"/>
+      </w:pPr>
+      <w:r>
+        <w:rPr>
+          <w:rtl w:val="0"/>
+        </w:rPr>
+        <w:t xml:space="preserve">Servicio de Recuperación de Contraseña (token, envío email/validación seguridad).</w:t>
+        <w:br w:type="textWrapping"/>
+      </w:r>
+    </w:p>
+    <w:p>
+      <w:pPr>
+        <w:numPr>
+          <w:ilvl w:val="1"/>
+          <w:numId w:val="4"/>
+        </w:numPr>
+        <w:spacing w:after="0" w:afterAutospacing="0" w:before="0" w:beforeAutospacing="0" w:lineRule="auto"/>
+        <w:ind w:left="1440" w:hanging="360"/>
+      </w:pPr>
+      <w:r>
+        <w:rPr>
+          <w:rtl w:val="0"/>
+        </w:rPr>
+        <w:t xml:space="preserve">Servicio de Sesiones (cierre manual, por inactividad, confirmación).</w:t>
+        <w:br w:type="textWrapping"/>
+      </w:r>
+    </w:p>
+    <w:p>
+      <w:pPr>
+        <w:numPr>
+          <w:ilvl w:val="0"/>
+          <w:numId w:val="4"/>
+        </w:numPr>
+        <w:spacing w:after="0" w:afterAutospacing="0" w:before="0" w:beforeAutospacing="0" w:lineRule="auto"/>
+        <w:ind w:left="720" w:hanging="360"/>
+      </w:pPr>
+      <w:r>
+        <w:rPr>
+          <w:b w:val="1"/>
+          <w:rtl w:val="0"/>
+        </w:rPr>
+        <w:t xml:space="preserve">Datos:</w:t>
+        <w:br w:type="textWrapping"/>
+      </w:r>
+    </w:p>
+    <w:p>
+      <w:pPr>
+        <w:numPr>
+          <w:ilvl w:val="1"/>
+          <w:numId w:val="4"/>
+        </w:numPr>
+        <w:spacing w:after="0" w:afterAutospacing="0" w:before="0" w:beforeAutospacing="0" w:lineRule="auto"/>
+        <w:ind w:left="1440" w:hanging="360"/>
+      </w:pPr>
+      <w:r>
+        <w:rPr>
+          <w:rtl w:val="0"/>
+        </w:rPr>
+        <w:t xml:space="preserve">Tabla </w:t>
+      </w:r>
+      <w:r>
+        <w:rPr>
+          <w:rFonts w:ascii="Roboto Mono" w:cs="Roboto Mono" w:eastAsia="Roboto Mono" w:hAnsi="Roboto Mono"/>
+          <w:color w:val="188038"/>
+          <w:rtl w:val="0"/>
+        </w:rPr>
+        <w:t xml:space="preserve">Usuarios</w:t>
+      </w:r>
+      <w:r>
+        <w:rPr>
+          <w:rtl w:val="0"/>
+        </w:rPr>
+        <w:t xml:space="preserve"> (credenciales, rol, estado).</w:t>
+        <w:br w:type="textWrapping"/>
+      </w:r>
+    </w:p>
+    <w:p>
+      <w:pPr>
+        <w:numPr>
+          <w:ilvl w:val="1"/>
+          <w:numId w:val="4"/>
+        </w:numPr>
+        <w:spacing w:after="0" w:afterAutospacing="0" w:before="0" w:beforeAutospacing="0" w:lineRule="auto"/>
+        <w:ind w:left="1440" w:hanging="360"/>
+      </w:pPr>
+      <w:r>
+        <w:rPr>
+          <w:rtl w:val="0"/>
+        </w:rPr>
+        <w:t xml:space="preserve">Tabla </w:t>
+      </w:r>
+      <w:r>
+        <w:rPr>
+          <w:rFonts w:ascii="Roboto Mono" w:cs="Roboto Mono" w:eastAsia="Roboto Mono" w:hAnsi="Roboto Mono"/>
+          <w:color w:val="188038"/>
+          <w:rtl w:val="0"/>
+        </w:rPr>
+        <w:t xml:space="preserve">LogsAcceso</w:t>
+      </w:r>
+      <w:r>
+        <w:rPr>
+          <w:rtl w:val="0"/>
+        </w:rPr>
+        <w:t xml:space="preserve"> (fecha/hora accesos admin).</w:t>
+        <w:br w:type="textWrapping"/>
+      </w:r>
+    </w:p>
+    <w:p>
+      <w:pPr>
+        <w:numPr>
+          <w:ilvl w:val="1"/>
+          <w:numId w:val="4"/>
+        </w:numPr>
+        <w:spacing w:after="240" w:before="0" w:beforeAutospacing="0" w:lineRule="auto"/>
+        <w:ind w:left="1440" w:hanging="360"/>
+      </w:pPr>
+      <w:r>
+        <w:rPr>
+          <w:rtl w:val="0"/>
+        </w:rPr>
+        <w:t xml:space="preserve">Tabla </w:t>
+      </w:r>
+      <w:r>
+        <w:rPr>
+          <w:rFonts w:ascii="Roboto Mono" w:cs="Roboto Mono" w:eastAsia="Roboto Mono" w:hAnsi="Roboto Mono"/>
+          <w:color w:val="188038"/>
+          <w:rtl w:val="0"/>
+        </w:rPr>
+        <w:t xml:space="preserve">Sesiones</w:t>
+      </w:r>
+      <w:r>
+        <w:rPr>
+          <w:rtl w:val="0"/>
+        </w:rPr>
+        <w:t xml:space="preserve"> (control de sesión activa/inactiva).</w:t>
+        <w:br w:type="textWrapping"/>
+      </w:r>
+    </w:p>
+    <w:p>
+      <w:pPr>
+        <w:pStyle w:val="Heading3"/>
+        <w:keepNext w:val="0"/>
+        <w:keepLines w:val="0"/>
+        <w:spacing w:after="80" w:before="280" w:lineRule="auto"/>
+        <w:rPr>
+          <w:rFonts w:ascii="Arial" w:cs="Arial" w:eastAsia="Arial" w:hAnsi="Arial"/>
+          <w:sz w:val="26"/>
+          <w:szCs w:val="26"/>
+        </w:rPr>
+      </w:pPr>
+      <w:bookmarkStart w:colFirst="0" w:colLast="0" w:name="_heading=h.ubghaul93e3i" w:id="1"/>
+      <w:bookmarkEnd w:id="1"/>
+      <w:r>
+        <w:rPr>
+          <w:rFonts w:ascii="Arial" w:cs="Arial" w:eastAsia="Arial" w:hAnsi="Arial"/>
+          <w:sz w:val="26"/>
+          <w:szCs w:val="26"/>
+          <w:rtl w:val="0"/>
+        </w:rPr>
+        <w:t xml:space="preserve"> Épica 2: Test de inteligencias múltiples</w:t>
+      </w:r>
+    </w:p>
+    <w:p>
+      <w:pPr>
+        <w:numPr>
+          <w:ilvl w:val="0"/>
+          <w:numId w:val="2"/>
+        </w:numPr>
+        <w:spacing w:after="0" w:afterAutospacing="0" w:before="240" w:lineRule="auto"/>
+        <w:ind w:left="720" w:hanging="360"/>
+      </w:pPr>
+      <w:r>
+        <w:rPr>
+          <w:b w:val="1"/>
+          <w:rtl w:val="0"/>
+        </w:rPr>
+        <w:t xml:space="preserve">Presentación:</w:t>
+        <w:br w:type="textWrapping"/>
+      </w:r>
+    </w:p>
+    <w:p>
+      <w:pPr>
+        <w:numPr>
+          <w:ilvl w:val="1"/>
+          <w:numId w:val="2"/>
+        </w:numPr>
+        <w:spacing w:after="0" w:afterAutospacing="0" w:before="0" w:beforeAutospacing="0" w:lineRule="auto"/>
+        <w:ind w:left="1440" w:hanging="360"/>
+      </w:pPr>
+      <w:r>
+        <w:rPr>
+          <w:rtl w:val="0"/>
+        </w:rPr>
+        <w:t xml:space="preserve">Interfaz del test (preguntas/respuestas).</w:t>
+        <w:br w:type="textWrapping"/>
+      </w:r>
+    </w:p>
+    <w:p>
+      <w:pPr>
+        <w:numPr>
+          <w:ilvl w:val="1"/>
+          <w:numId w:val="2"/>
+        </w:numPr>
+        <w:spacing w:after="0" w:afterAutospacing="0" w:before="0" w:beforeAutospacing="0" w:lineRule="auto"/>
+        <w:ind w:left="1440" w:hanging="360"/>
+      </w:pPr>
+      <w:r>
+        <w:rPr>
+          <w:rtl w:val="0"/>
+        </w:rPr>
+        <w:t xml:space="preserve">Visualización de resultados y gráficos.</w:t>
+        <w:br w:type="textWrapping"/>
+      </w:r>
+    </w:p>
+    <w:p>
+      <w:pPr>
+        <w:numPr>
+          <w:ilvl w:val="0"/>
+          <w:numId w:val="2"/>
+        </w:numPr>
+        <w:spacing w:after="0" w:afterAutospacing="0" w:before="0" w:beforeAutospacing="0" w:lineRule="auto"/>
+        <w:ind w:left="720" w:hanging="360"/>
+      </w:pPr>
+      <w:r>
+        <w:rPr>
+          <w:b w:val="1"/>
+          <w:rtl w:val="0"/>
+        </w:rPr>
+        <w:t xml:space="preserve">Negocio:</w:t>
+        <w:br w:type="textWrapping"/>
+      </w:r>
+    </w:p>
+    <w:p>
+      <w:pPr>
+        <w:numPr>
+          <w:ilvl w:val="1"/>
+          <w:numId w:val="2"/>
+        </w:numPr>
+        <w:spacing w:after="0" w:afterAutospacing="0" w:before="0" w:beforeAutospacing="0" w:lineRule="auto"/>
+        <w:ind w:left="1440" w:hanging="360"/>
+      </w:pPr>
+      <w:r>
+        <w:rPr>
+          <w:rtl w:val="0"/>
+        </w:rPr>
+        <w:t xml:space="preserve">Servicio de Test (gestión de preguntas, validación de respuestas).</w:t>
+        <w:br w:type="textWrapping"/>
+      </w:r>
+    </w:p>
+    <w:p>
+      <w:pPr>
+        <w:numPr>
+          <w:ilvl w:val="1"/>
+          <w:numId w:val="2"/>
+        </w:numPr>
+        <w:spacing w:after="0" w:afterAutospacing="0" w:before="0" w:beforeAutospacing="0" w:lineRule="auto"/>
+        <w:ind w:left="1440" w:hanging="360"/>
+      </w:pPr>
+      <w:r>
+        <w:rPr>
+          <w:rtl w:val="0"/>
+        </w:rPr>
+        <w:t xml:space="preserve">Servicio de Cálculo de Resultados (puntajes, identificación de inteligencias).</w:t>
+        <w:br w:type="textWrapping"/>
+      </w:r>
+    </w:p>
+    <w:p>
+      <w:pPr>
+        <w:numPr>
+          <w:ilvl w:val="1"/>
+          <w:numId w:val="2"/>
+        </w:numPr>
+        <w:spacing w:after="0" w:afterAutospacing="0" w:before="0" w:beforeAutospacing="0" w:lineRule="auto"/>
+        <w:ind w:left="1440" w:hanging="360"/>
+      </w:pPr>
+      <w:r>
+        <w:rPr>
+          <w:rtl w:val="0"/>
+        </w:rPr>
+        <w:t xml:space="preserve">Servicio de Guardado de Avances.</w:t>
+        <w:br w:type="textWrapping"/>
+      </w:r>
+    </w:p>
+    <w:p>
+      <w:pPr>
+        <w:numPr>
+          <w:ilvl w:val="1"/>
+          <w:numId w:val="2"/>
+        </w:numPr>
+        <w:spacing w:after="0" w:afterAutospacing="0" w:before="0" w:beforeAutospacing="0" w:lineRule="auto"/>
+        <w:ind w:left="1440" w:hanging="360"/>
+      </w:pPr>
+      <w:r>
+        <w:rPr>
+          <w:rtl w:val="0"/>
+        </w:rPr>
+        <w:t xml:space="preserve">Servicio de Generación de Reportes y Gráficos.</w:t>
+        <w:br w:type="textWrapping"/>
+      </w:r>
+    </w:p>
+    <w:p>
+      <w:pPr>
+        <w:numPr>
+          <w:ilvl w:val="0"/>
+          <w:numId w:val="2"/>
+        </w:numPr>
+        <w:spacing w:after="0" w:afterAutospacing="0" w:before="0" w:beforeAutospacing="0" w:lineRule="auto"/>
+        <w:ind w:left="720" w:hanging="360"/>
+      </w:pPr>
+      <w:r>
+        <w:rPr>
+          <w:b w:val="1"/>
+          <w:rtl w:val="0"/>
+        </w:rPr>
+        <w:t xml:space="preserve">Datos:</w:t>
+        <w:br w:type="textWrapping"/>
+      </w:r>
+    </w:p>
+    <w:p>
+      <w:pPr>
+        <w:numPr>
+          <w:ilvl w:val="1"/>
+          <w:numId w:val="2"/>
+        </w:numPr>
+        <w:spacing w:after="0" w:afterAutospacing="0" w:before="0" w:beforeAutospacing="0" w:lineRule="auto"/>
+        <w:ind w:left="1440" w:hanging="360"/>
+      </w:pPr>
+      <w:r>
+        <w:rPr>
+          <w:rtl w:val="0"/>
+        </w:rPr>
+        <w:t xml:space="preserve">Tabla </w:t>
+      </w:r>
+      <w:r>
+        <w:rPr>
+          <w:rFonts w:ascii="Roboto Mono" w:cs="Roboto Mono" w:eastAsia="Roboto Mono" w:hAnsi="Roboto Mono"/>
+          <w:color w:val="188038"/>
+          <w:rtl w:val="0"/>
+        </w:rPr>
+        <w:t xml:space="preserve">PreguntasTest</w:t>
+      </w:r>
+      <w:r>
+        <w:rPr>
+          <w:rtl w:val="0"/>
+        </w:rPr>
+        <w:t xml:space="preserve">.</w:t>
+        <w:br w:type="textWrapping"/>
+      </w:r>
+    </w:p>
+    <w:p>
+      <w:pPr>
+        <w:numPr>
+          <w:ilvl w:val="1"/>
+          <w:numId w:val="2"/>
+        </w:numPr>
+        <w:spacing w:after="0" w:afterAutospacing="0" w:before="0" w:beforeAutospacing="0" w:lineRule="auto"/>
+        <w:ind w:left="1440" w:hanging="360"/>
+      </w:pPr>
+      <w:r>
+        <w:rPr>
+          <w:rtl w:val="0"/>
+        </w:rPr>
+        <w:t xml:space="preserve">Tabla </w:t>
+      </w:r>
+      <w:r>
+        <w:rPr>
+          <w:rFonts w:ascii="Roboto Mono" w:cs="Roboto Mono" w:eastAsia="Roboto Mono" w:hAnsi="Roboto Mono"/>
+          <w:color w:val="188038"/>
+          <w:rtl w:val="0"/>
+        </w:rPr>
+        <w:t xml:space="preserve">RespuestasAlumno</w:t>
+      </w:r>
+      <w:r>
+        <w:rPr>
+          <w:rtl w:val="0"/>
+        </w:rPr>
+        <w:t xml:space="preserve">.</w:t>
+        <w:br w:type="textWrapping"/>
+      </w:r>
+    </w:p>
+    <w:p>
+      <w:pPr>
+        <w:numPr>
+          <w:ilvl w:val="1"/>
+          <w:numId w:val="2"/>
+        </w:numPr>
+        <w:spacing w:after="0" w:afterAutospacing="0" w:before="0" w:beforeAutospacing="0" w:lineRule="auto"/>
+        <w:ind w:left="1440" w:hanging="360"/>
+      </w:pPr>
+      <w:r>
+        <w:rPr>
+          <w:rtl w:val="0"/>
+        </w:rPr>
+        <w:t xml:space="preserve">Tabla </w:t>
+      </w:r>
+      <w:r>
+        <w:rPr>
+          <w:rFonts w:ascii="Roboto Mono" w:cs="Roboto Mono" w:eastAsia="Roboto Mono" w:hAnsi="Roboto Mono"/>
+          <w:color w:val="188038"/>
+          <w:rtl w:val="0"/>
+        </w:rPr>
+        <w:t xml:space="preserve">ResultadosTest</w:t>
+      </w:r>
+      <w:r>
+        <w:rPr>
+          <w:rtl w:val="0"/>
+        </w:rPr>
+        <w:t xml:space="preserve">.</w:t>
+        <w:br w:type="textWrapping"/>
+      </w:r>
+    </w:p>
+    <w:p>
+      <w:pPr>
+        <w:numPr>
+          <w:ilvl w:val="1"/>
+          <w:numId w:val="2"/>
+        </w:numPr>
+        <w:spacing w:after="240" w:before="0" w:beforeAutospacing="0" w:lineRule="auto"/>
+        <w:ind w:left="1440" w:hanging="360"/>
+      </w:pPr>
+      <w:r>
+        <w:rPr>
+          <w:rtl w:val="0"/>
+        </w:rPr>
+        <w:t xml:space="preserve">Tabla </w:t>
+      </w:r>
+      <w:r>
+        <w:rPr>
+          <w:rFonts w:ascii="Roboto Mono" w:cs="Roboto Mono" w:eastAsia="Roboto Mono" w:hAnsi="Roboto Mono"/>
+          <w:color w:val="188038"/>
+          <w:rtl w:val="0"/>
+        </w:rPr>
+        <w:t xml:space="preserve">HistorialResultados</w:t>
+      </w:r>
+      <w:r>
+        <w:rPr>
+          <w:rtl w:val="0"/>
+        </w:rPr>
+        <w:t xml:space="preserve">.</w:t>
+        <w:br w:type="textWrapping"/>
+      </w:r>
+    </w:p>
+    <w:p>
+      <w:pPr>
+        <w:pStyle w:val="Heading3"/>
+        <w:keepNext w:val="0"/>
+        <w:keepLines w:val="0"/>
+        <w:spacing w:after="80" w:before="280" w:lineRule="auto"/>
+        <w:rPr>
+          <w:rFonts w:ascii="Arial" w:cs="Arial" w:eastAsia="Arial" w:hAnsi="Arial"/>
+          <w:sz w:val="26"/>
+          <w:szCs w:val="26"/>
+        </w:rPr>
+      </w:pPr>
+      <w:bookmarkStart w:colFirst="0" w:colLast="0" w:name="_heading=h.j0yc0sobqqd3" w:id="2"/>
+      <w:bookmarkEnd w:id="2"/>
+      <w:r>
+        <w:rPr>
+          <w:rFonts w:ascii="Arial" w:cs="Arial" w:eastAsia="Arial" w:hAnsi="Arial"/>
+          <w:sz w:val="26"/>
+          <w:szCs w:val="26"/>
+          <w:rtl w:val="0"/>
+        </w:rPr>
+        <w:t xml:space="preserve">Épica 3: Chatbot con IA</w:t>
+      </w:r>
+    </w:p>
+    <w:p>
+      <w:pPr>
+        <w:numPr>
+          <w:ilvl w:val="0"/>
+          <w:numId w:val="1"/>
+        </w:numPr>
+        <w:spacing w:after="0" w:afterAutospacing="0" w:before="240" w:lineRule="auto"/>
+        <w:ind w:left="720" w:hanging="360"/>
+      </w:pPr>
+      <w:r>
+        <w:rPr>
+          <w:b w:val="1"/>
+          <w:rtl w:val="0"/>
+        </w:rPr>
+        <w:t xml:space="preserve">Presentación:</w:t>
+        <w:br w:type="textWrapping"/>
+      </w:r>
+    </w:p>
+    <w:p>
+      <w:pPr>
+        <w:numPr>
+          <w:ilvl w:val="1"/>
+          <w:numId w:val="1"/>
+        </w:numPr>
+        <w:spacing w:after="0" w:afterAutospacing="0" w:before="0" w:beforeAutospacing="0" w:lineRule="auto"/>
+        <w:ind w:left="1440" w:hanging="360"/>
+      </w:pPr>
+      <w:r>
+        <w:rPr>
+          <w:rtl w:val="0"/>
+        </w:rPr>
+        <w:t xml:space="preserve">Caja de texto + historial de conversación.</w:t>
+        <w:br w:type="textWrapping"/>
+      </w:r>
+    </w:p>
+    <w:p>
+      <w:pPr>
+        <w:numPr>
+          <w:ilvl w:val="1"/>
+          <w:numId w:val="1"/>
+        </w:numPr>
+        <w:spacing w:after="0" w:afterAutospacing="0" w:before="0" w:beforeAutospacing="0" w:lineRule="auto"/>
+        <w:ind w:left="1440" w:hanging="360"/>
+      </w:pPr>
+      <w:r>
+        <w:rPr>
+          <w:rtl w:val="0"/>
+        </w:rPr>
+        <w:t xml:space="preserve">Botón “Reintentar consulta fallida”.</w:t>
+        <w:br w:type="textWrapping"/>
+      </w:r>
+    </w:p>
+    <w:p>
+      <w:pPr>
+        <w:numPr>
+          <w:ilvl w:val="1"/>
+          <w:numId w:val="1"/>
+        </w:numPr>
+        <w:spacing w:after="0" w:afterAutospacing="0" w:before="0" w:beforeAutospacing="0" w:lineRule="auto"/>
+        <w:ind w:left="1440" w:hanging="360"/>
+      </w:pPr>
+      <w:r>
+        <w:rPr>
+          <w:rtl w:val="0"/>
+        </w:rPr>
+        <w:t xml:space="preserve">Mensajes de error.</w:t>
+        <w:br w:type="textWrapping"/>
+      </w:r>
+    </w:p>
+    <w:p>
+      <w:pPr>
+        <w:numPr>
+          <w:ilvl w:val="0"/>
+          <w:numId w:val="1"/>
+        </w:numPr>
+        <w:spacing w:after="0" w:afterAutospacing="0" w:before="0" w:beforeAutospacing="0" w:lineRule="auto"/>
+        <w:ind w:left="720" w:hanging="360"/>
+      </w:pPr>
+      <w:r>
+        <w:rPr>
+          <w:b w:val="1"/>
+          <w:rtl w:val="0"/>
+        </w:rPr>
+        <w:t xml:space="preserve">Negocio:</w:t>
+        <w:br w:type="textWrapping"/>
+      </w:r>
+    </w:p>
+    <w:p>
+      <w:pPr>
+        <w:numPr>
+          <w:ilvl w:val="1"/>
+          <w:numId w:val="1"/>
+        </w:numPr>
+        <w:spacing w:after="0" w:afterAutospacing="0" w:before="0" w:beforeAutospacing="0" w:lineRule="auto"/>
+        <w:ind w:left="1440" w:hanging="360"/>
+      </w:pPr>
+      <w:r>
+        <w:rPr>
+          <w:rtl w:val="0"/>
+        </w:rPr>
+        <w:t xml:space="preserve">Servicio de Chatbot (integración con API DeepSeek).</w:t>
+        <w:br w:type="textWrapping"/>
+      </w:r>
+    </w:p>
+    <w:p>
+      <w:pPr>
+        <w:numPr>
+          <w:ilvl w:val="1"/>
+          <w:numId w:val="1"/>
+        </w:numPr>
+        <w:spacing w:after="0" w:afterAutospacing="0" w:before="0" w:beforeAutospacing="0" w:lineRule="auto"/>
+        <w:ind w:left="1440" w:hanging="360"/>
+      </w:pPr>
+      <w:r>
+        <w:rPr>
+          <w:rtl w:val="0"/>
+        </w:rPr>
+        <w:t xml:space="preserve">Servicio de Procesamiento en Tiempo Real.</w:t>
+        <w:br w:type="textWrapping"/>
+      </w:r>
+    </w:p>
+    <w:p>
+      <w:pPr>
+        <w:numPr>
+          <w:ilvl w:val="1"/>
+          <w:numId w:val="1"/>
+        </w:numPr>
+        <w:spacing w:after="0" w:afterAutospacing="0" w:before="0" w:beforeAutospacing="0" w:lineRule="auto"/>
+        <w:ind w:left="1440" w:hanging="360"/>
+      </w:pPr>
+      <w:r>
+        <w:rPr>
+          <w:rtl w:val="0"/>
+        </w:rPr>
+        <w:t xml:space="preserve">Servicio de Personalización (usa perfil, resultados de test, historial).</w:t>
+        <w:br w:type="textWrapping"/>
+      </w:r>
+    </w:p>
+    <w:p>
+      <w:pPr>
+        <w:numPr>
+          <w:ilvl w:val="1"/>
+          <w:numId w:val="1"/>
+        </w:numPr>
+        <w:spacing w:after="0" w:afterAutospacing="0" w:before="0" w:beforeAutospacing="0" w:lineRule="auto"/>
+        <w:ind w:left="1440" w:hanging="360"/>
+      </w:pPr>
+      <w:r>
+        <w:rPr>
+          <w:rtl w:val="0"/>
+        </w:rPr>
+        <w:t xml:space="preserve">Servicio de Manejo de Errores y Reintentos.</w:t>
+        <w:br w:type="textWrapping"/>
+      </w:r>
+    </w:p>
+    <w:p>
+      <w:pPr>
+        <w:numPr>
+          <w:ilvl w:val="1"/>
+          <w:numId w:val="1"/>
+        </w:numPr>
+        <w:spacing w:after="0" w:afterAutospacing="0" w:before="0" w:beforeAutospacing="0" w:lineRule="auto"/>
+        <w:ind w:left="1440" w:hanging="360"/>
+      </w:pPr>
+      <w:r>
+        <w:rPr>
+          <w:rtl w:val="0"/>
+        </w:rPr>
+        <w:t xml:space="preserve">Servicio de Logs y Auditoría.</w:t>
+        <w:br w:type="textWrapping"/>
+      </w:r>
+    </w:p>
+    <w:p>
+      <w:pPr>
+        <w:numPr>
+          <w:ilvl w:val="0"/>
+          <w:numId w:val="1"/>
+        </w:numPr>
+        <w:spacing w:after="0" w:afterAutospacing="0" w:before="0" w:beforeAutospacing="0" w:lineRule="auto"/>
+        <w:ind w:left="720" w:hanging="360"/>
+      </w:pPr>
+      <w:r>
+        <w:rPr>
+          <w:b w:val="1"/>
+          <w:rtl w:val="0"/>
+        </w:rPr>
+        <w:t xml:space="preserve">Datos:</w:t>
+        <w:br w:type="textWrapping"/>
+      </w:r>
+    </w:p>
+    <w:p>
+      <w:pPr>
+        <w:numPr>
+          <w:ilvl w:val="1"/>
+          <w:numId w:val="1"/>
+        </w:numPr>
+        <w:spacing w:after="0" w:afterAutospacing="0" w:before="0" w:beforeAutospacing="0" w:lineRule="auto"/>
+        <w:ind w:left="1440" w:hanging="360"/>
+      </w:pPr>
+      <w:r>
+        <w:rPr>
+          <w:rtl w:val="0"/>
+        </w:rPr>
+        <w:t xml:space="preserve">Tabla </w:t>
+      </w:r>
+      <w:r>
+        <w:rPr>
+          <w:rFonts w:ascii="Roboto Mono" w:cs="Roboto Mono" w:eastAsia="Roboto Mono" w:hAnsi="Roboto Mono"/>
+          <w:color w:val="188038"/>
+          <w:rtl w:val="0"/>
+        </w:rPr>
+        <w:t xml:space="preserve">HistorialConversaciones</w:t>
+      </w:r>
+      <w:r>
+        <w:rPr>
+          <w:rtl w:val="0"/>
+        </w:rPr>
+        <w:t xml:space="preserve">.</w:t>
+        <w:br w:type="textWrapping"/>
+      </w:r>
+    </w:p>
+    <w:p>
+      <w:pPr>
+        <w:numPr>
+          <w:ilvl w:val="1"/>
+          <w:numId w:val="1"/>
+        </w:numPr>
+        <w:spacing w:after="0" w:afterAutospacing="0" w:before="0" w:beforeAutospacing="0" w:lineRule="auto"/>
+        <w:ind w:left="1440" w:hanging="360"/>
+      </w:pPr>
+      <w:r>
+        <w:rPr>
+          <w:rtl w:val="0"/>
+        </w:rPr>
+        <w:t xml:space="preserve">Tabla </w:t>
+      </w:r>
+      <w:r>
+        <w:rPr>
+          <w:rFonts w:ascii="Roboto Mono" w:cs="Roboto Mono" w:eastAsia="Roboto Mono" w:hAnsi="Roboto Mono"/>
+          <w:color w:val="188038"/>
+          <w:rtl w:val="0"/>
+        </w:rPr>
+        <w:t xml:space="preserve">LogsErroresAPI</w:t>
+      </w:r>
+      <w:r>
+        <w:rPr>
+          <w:rtl w:val="0"/>
+        </w:rPr>
+        <w:t xml:space="preserve">.</w:t>
+        <w:br w:type="textWrapping"/>
+      </w:r>
+    </w:p>
+    <w:p>
+      <w:pPr>
+        <w:numPr>
+          <w:ilvl w:val="1"/>
+          <w:numId w:val="1"/>
+        </w:numPr>
+        <w:spacing w:after="240" w:before="0" w:beforeAutospacing="0" w:lineRule="auto"/>
+        <w:ind w:left="1440" w:hanging="360"/>
+      </w:pPr>
+      <w:r>
+        <w:rPr>
+          <w:rtl w:val="0"/>
+        </w:rPr>
+        <w:t xml:space="preserve">Tabla </w:t>
+      </w:r>
+      <w:r>
+        <w:rPr>
+          <w:rFonts w:ascii="Roboto Mono" w:cs="Roboto Mono" w:eastAsia="Roboto Mono" w:hAnsi="Roboto Mono"/>
+          <w:color w:val="188038"/>
+          <w:rtl w:val="0"/>
+        </w:rPr>
+        <w:t xml:space="preserve">ConsultasDocenteAuditoria</w:t>
+      </w:r>
+      <w:r>
+        <w:rPr>
+          <w:rtl w:val="0"/>
+        </w:rPr>
+        <w:t xml:space="preserve">.</w:t>
+      </w:r>
+    </w:p>
+    <w:p>
+      <w:pPr>
+        <w:pStyle w:val="Heading3"/>
+        <w:keepNext w:val="0"/>
+        <w:keepLines w:val="0"/>
+        <w:spacing w:after="80" w:before="280" w:lineRule="auto"/>
+        <w:rPr>
+          <w:rFonts w:ascii="Arial" w:cs="Arial" w:eastAsia="Arial" w:hAnsi="Arial"/>
+          <w:sz w:val="26"/>
+          <w:szCs w:val="26"/>
+        </w:rPr>
+      </w:pPr>
+      <w:bookmarkStart w:colFirst="0" w:colLast="0" w:name="_heading=h.7y3d9ydbug4i" w:id="3"/>
+      <w:bookmarkEnd w:id="3"/>
+      <w:r>
+        <w:rPr>
+          <w:rFonts w:ascii="Arial" w:cs="Arial" w:eastAsia="Arial" w:hAnsi="Arial"/>
+          <w:sz w:val="26"/>
+          <w:szCs w:val="26"/>
+          <w:rtl w:val="0"/>
+        </w:rPr>
+        <w:t xml:space="preserve">Épica 4: Dashboard alumno</w:t>
+      </w:r>
+    </w:p>
+    <w:p>
+      <w:pPr>
+        <w:numPr>
+          <w:ilvl w:val="0"/>
+          <w:numId w:val="18"/>
+        </w:numPr>
+        <w:spacing w:after="0" w:afterAutospacing="0" w:before="240" w:lineRule="auto"/>
+        <w:ind w:left="720" w:hanging="360"/>
+      </w:pPr>
+      <w:r>
+        <w:rPr>
+          <w:b w:val="1"/>
+          <w:rtl w:val="0"/>
+        </w:rPr>
+        <w:t xml:space="preserve">Presentación:</w:t>
+        <w:br w:type="textWrapping"/>
+      </w:r>
+    </w:p>
+    <w:p>
+      <w:pPr>
+        <w:numPr>
+          <w:ilvl w:val="1"/>
+          <w:numId w:val="18"/>
+        </w:numPr>
+        <w:spacing w:after="0" w:afterAutospacing="0" w:before="0" w:beforeAutospacing="0" w:lineRule="auto"/>
+        <w:ind w:left="1440" w:hanging="360"/>
+      </w:pPr>
+      <w:r>
+        <w:rPr>
+          <w:rtl w:val="0"/>
+        </w:rPr>
+        <w:t xml:space="preserve">Dashboard (resultados, gráficos dinámicos, indicadores, progreso académico).</w:t>
+        <w:br w:type="textWrapping"/>
+      </w:r>
+    </w:p>
+    <w:p>
+      <w:pPr>
+        <w:numPr>
+          <w:ilvl w:val="1"/>
+          <w:numId w:val="18"/>
+        </w:numPr>
+        <w:spacing w:after="0" w:afterAutospacing="0" w:before="0" w:beforeAutospacing="0" w:lineRule="auto"/>
+        <w:ind w:left="1440" w:hanging="360"/>
+      </w:pPr>
+      <w:r>
+        <w:rPr>
+          <w:rtl w:val="0"/>
+        </w:rPr>
+        <w:t xml:space="preserve">Interactividad en gráficos.</w:t>
+        <w:br w:type="textWrapping"/>
+      </w:r>
+    </w:p>
+    <w:p>
+      <w:pPr>
+        <w:numPr>
+          <w:ilvl w:val="0"/>
+          <w:numId w:val="18"/>
+        </w:numPr>
+        <w:spacing w:after="0" w:afterAutospacing="0" w:before="0" w:beforeAutospacing="0" w:lineRule="auto"/>
+        <w:ind w:left="720" w:hanging="360"/>
+      </w:pPr>
+      <w:r>
+        <w:rPr>
+          <w:b w:val="1"/>
+          <w:rtl w:val="0"/>
+        </w:rPr>
+        <w:t xml:space="preserve">Negocio:</w:t>
+        <w:br w:type="textWrapping"/>
+      </w:r>
+    </w:p>
+    <w:p>
+      <w:pPr>
+        <w:numPr>
+          <w:ilvl w:val="1"/>
+          <w:numId w:val="18"/>
+        </w:numPr>
+        <w:spacing w:after="0" w:afterAutospacing="0" w:before="0" w:beforeAutospacing="0" w:lineRule="auto"/>
+        <w:ind w:left="1440" w:hanging="360"/>
+      </w:pPr>
+      <w:r>
+        <w:rPr>
+          <w:rtl w:val="0"/>
+        </w:rPr>
+        <w:t xml:space="preserve">Servicio de Resultados (cargar inteligencias múltiples).</w:t>
+        <w:br w:type="textWrapping"/>
+      </w:r>
+    </w:p>
+    <w:p>
+      <w:pPr>
+        <w:numPr>
+          <w:ilvl w:val="1"/>
+          <w:numId w:val="18"/>
+        </w:numPr>
+        <w:spacing w:after="0" w:afterAutospacing="0" w:before="0" w:beforeAutospacing="0" w:lineRule="auto"/>
+        <w:ind w:left="1440" w:hanging="360"/>
+      </w:pPr>
+      <w:r>
+        <w:rPr>
+          <w:rtl w:val="0"/>
+        </w:rPr>
+        <w:t xml:space="preserve">Servicio de Histórico (consultar pruebas pasadas).</w:t>
+        <w:br w:type="textWrapping"/>
+      </w:r>
+    </w:p>
+    <w:p>
+      <w:pPr>
+        <w:numPr>
+          <w:ilvl w:val="1"/>
+          <w:numId w:val="18"/>
+        </w:numPr>
+        <w:spacing w:after="0" w:afterAutospacing="0" w:before="0" w:beforeAutospacing="0" w:lineRule="auto"/>
+        <w:ind w:left="1440" w:hanging="360"/>
+      </w:pPr>
+      <w:r>
+        <w:rPr>
+          <w:rtl w:val="0"/>
+        </w:rPr>
+        <w:t xml:space="preserve">Servicio de Progreso Académico.</w:t>
+        <w:br w:type="textWrapping"/>
+      </w:r>
+    </w:p>
+    <w:p>
+      <w:pPr>
+        <w:numPr>
+          <w:ilvl w:val="0"/>
+          <w:numId w:val="18"/>
+        </w:numPr>
+        <w:spacing w:after="0" w:afterAutospacing="0" w:before="0" w:beforeAutospacing="0" w:lineRule="auto"/>
+        <w:ind w:left="720" w:hanging="360"/>
+      </w:pPr>
+      <w:r>
+        <w:rPr>
+          <w:b w:val="1"/>
+          <w:rtl w:val="0"/>
+        </w:rPr>
+        <w:t xml:space="preserve">Datos:</w:t>
+        <w:br w:type="textWrapping"/>
+      </w:r>
+    </w:p>
+    <w:p>
+      <w:pPr>
+        <w:numPr>
+          <w:ilvl w:val="1"/>
+          <w:numId w:val="18"/>
+        </w:numPr>
+        <w:spacing w:after="0" w:afterAutospacing="0" w:before="0" w:beforeAutospacing="0" w:lineRule="auto"/>
+        <w:ind w:left="1440" w:hanging="360"/>
+      </w:pPr>
+      <w:r>
+        <w:rPr>
+          <w:rtl w:val="0"/>
+        </w:rPr>
+        <w:t xml:space="preserve">Tabla </w:t>
+      </w:r>
+      <w:r>
+        <w:rPr>
+          <w:rFonts w:ascii="Roboto Mono" w:cs="Roboto Mono" w:eastAsia="Roboto Mono" w:hAnsi="Roboto Mono"/>
+          <w:color w:val="188038"/>
+          <w:rtl w:val="0"/>
+        </w:rPr>
+        <w:t xml:space="preserve">ResultadosTest</w:t>
+      </w:r>
+      <w:r>
+        <w:rPr>
+          <w:rtl w:val="0"/>
+        </w:rPr>
+        <w:t xml:space="preserve">.</w:t>
+        <w:br w:type="textWrapping"/>
+      </w:r>
+    </w:p>
+    <w:p>
+      <w:pPr>
+        <w:numPr>
+          <w:ilvl w:val="1"/>
+          <w:numId w:val="18"/>
+        </w:numPr>
+        <w:spacing w:after="0" w:afterAutospacing="0" w:before="0" w:beforeAutospacing="0" w:lineRule="auto"/>
+        <w:ind w:left="1440" w:hanging="360"/>
+      </w:pPr>
+      <w:r>
+        <w:rPr>
+          <w:rtl w:val="0"/>
+        </w:rPr>
+        <w:t xml:space="preserve">Tabla </w:t>
+      </w:r>
+      <w:r>
+        <w:rPr>
+          <w:rFonts w:ascii="Roboto Mono" w:cs="Roboto Mono" w:eastAsia="Roboto Mono" w:hAnsi="Roboto Mono"/>
+          <w:color w:val="188038"/>
+          <w:rtl w:val="0"/>
+        </w:rPr>
+        <w:t xml:space="preserve">HistorialResultados</w:t>
+      </w:r>
+      <w:r>
+        <w:rPr>
+          <w:rtl w:val="0"/>
+        </w:rPr>
+        <w:t xml:space="preserve">.</w:t>
+        <w:br w:type="textWrapping"/>
+      </w:r>
+    </w:p>
+    <w:p>
+      <w:pPr>
+        <w:numPr>
+          <w:ilvl w:val="1"/>
+          <w:numId w:val="18"/>
+        </w:numPr>
+        <w:spacing w:after="240" w:before="0" w:beforeAutospacing="0" w:lineRule="auto"/>
+        <w:ind w:left="1440" w:hanging="360"/>
+      </w:pPr>
+      <w:r>
+        <w:rPr>
+          <w:rtl w:val="0"/>
+        </w:rPr>
+        <w:t xml:space="preserve">Tabla </w:t>
+      </w:r>
+      <w:r>
+        <w:rPr>
+          <w:rFonts w:ascii="Roboto Mono" w:cs="Roboto Mono" w:eastAsia="Roboto Mono" w:hAnsi="Roboto Mono"/>
+          <w:color w:val="188038"/>
+          <w:rtl w:val="0"/>
+        </w:rPr>
+        <w:t xml:space="preserve">IndicadoresProgreso</w:t>
+      </w:r>
+      <w:r>
+        <w:rPr>
+          <w:rtl w:val="0"/>
+        </w:rPr>
+        <w:t xml:space="preserve">.</w:t>
+        <w:br w:type="textWrapping"/>
+      </w:r>
+    </w:p>
+    <w:p>
+      <w:pPr>
+        <w:pStyle w:val="Heading3"/>
+        <w:keepNext w:val="0"/>
+        <w:keepLines w:val="0"/>
+        <w:spacing w:after="80" w:before="280" w:lineRule="auto"/>
+        <w:rPr>
+          <w:rFonts w:ascii="Arial" w:cs="Arial" w:eastAsia="Arial" w:hAnsi="Arial"/>
+          <w:sz w:val="26"/>
+          <w:szCs w:val="26"/>
+        </w:rPr>
+      </w:pPr>
+      <w:bookmarkStart w:colFirst="0" w:colLast="0" w:name="_heading=h.5ju833p30n4s" w:id="4"/>
+      <w:bookmarkEnd w:id="4"/>
+      <w:r>
+        <w:rPr>
+          <w:rFonts w:ascii="Arial" w:cs="Arial" w:eastAsia="Arial" w:hAnsi="Arial"/>
+          <w:sz w:val="26"/>
+          <w:szCs w:val="26"/>
+          <w:rtl w:val="0"/>
+        </w:rPr>
+        <w:t xml:space="preserve"> Épica 5: Gestión de alumnos (CRUD)</w:t>
+      </w:r>
+    </w:p>
+    <w:p>
+      <w:pPr>
+        <w:numPr>
+          <w:ilvl w:val="0"/>
+          <w:numId w:val="19"/>
+        </w:numPr>
+        <w:spacing w:after="0" w:afterAutospacing="0" w:before="240" w:lineRule="auto"/>
+        <w:ind w:left="720" w:hanging="360"/>
+      </w:pPr>
+      <w:r>
+        <w:rPr>
+          <w:b w:val="1"/>
+          <w:rtl w:val="0"/>
+        </w:rPr>
+        <w:t xml:space="preserve">Presentación:</w:t>
+        <w:br w:type="textWrapping"/>
+      </w:r>
+    </w:p>
+    <w:p>
+      <w:pPr>
+        <w:numPr>
+          <w:ilvl w:val="1"/>
+          <w:numId w:val="19"/>
+        </w:numPr>
+        <w:spacing w:after="0" w:afterAutospacing="0" w:before="0" w:beforeAutospacing="0" w:lineRule="auto"/>
+        <w:ind w:left="1440" w:hanging="360"/>
+      </w:pPr>
+      <w:r>
+        <w:rPr>
+          <w:rtl w:val="0"/>
+        </w:rPr>
+        <w:t xml:space="preserve">Listado de alumnos (docente/admin).</w:t>
+        <w:br w:type="textWrapping"/>
+      </w:r>
+    </w:p>
+    <w:p>
+      <w:pPr>
+        <w:numPr>
+          <w:ilvl w:val="1"/>
+          <w:numId w:val="19"/>
+        </w:numPr>
+        <w:spacing w:after="0" w:afterAutospacing="0" w:before="0" w:beforeAutospacing="0" w:lineRule="auto"/>
+        <w:ind w:left="1440" w:hanging="360"/>
+      </w:pPr>
+      <w:r>
+        <w:rPr>
+          <w:rtl w:val="0"/>
+        </w:rPr>
+        <w:t xml:space="preserve">Formulario de registro/edición.</w:t>
+        <w:br w:type="textWrapping"/>
+      </w:r>
+    </w:p>
+    <w:p>
+      <w:pPr>
+        <w:numPr>
+          <w:ilvl w:val="1"/>
+          <w:numId w:val="19"/>
+        </w:numPr>
+        <w:spacing w:after="0" w:afterAutospacing="0" w:before="0" w:beforeAutospacing="0" w:lineRule="auto"/>
+        <w:ind w:left="1440" w:hanging="360"/>
+      </w:pPr>
+      <w:r>
+        <w:rPr>
+          <w:rtl w:val="0"/>
+        </w:rPr>
+        <w:t xml:space="preserve">Confirmación de eliminación.</w:t>
+        <w:br w:type="textWrapping"/>
+      </w:r>
+    </w:p>
+    <w:p>
+      <w:pPr>
+        <w:numPr>
+          <w:ilvl w:val="0"/>
+          <w:numId w:val="19"/>
+        </w:numPr>
+        <w:spacing w:after="0" w:afterAutospacing="0" w:before="0" w:beforeAutospacing="0" w:lineRule="auto"/>
+        <w:ind w:left="720" w:hanging="360"/>
+      </w:pPr>
+      <w:r>
+        <w:rPr>
+          <w:b w:val="1"/>
+          <w:rtl w:val="0"/>
+        </w:rPr>
+        <w:t xml:space="preserve">Negocio:</w:t>
+        <w:br w:type="textWrapping"/>
+      </w:r>
+    </w:p>
+    <w:p>
+      <w:pPr>
+        <w:numPr>
+          <w:ilvl w:val="1"/>
+          <w:numId w:val="19"/>
+        </w:numPr>
+        <w:spacing w:after="0" w:afterAutospacing="0" w:before="0" w:beforeAutospacing="0" w:lineRule="auto"/>
+        <w:ind w:left="1440" w:hanging="360"/>
+      </w:pPr>
+      <w:r>
+        <w:rPr>
+          <w:rtl w:val="0"/>
+        </w:rPr>
+        <w:t xml:space="preserve">Servicio de Gestión de Alumnos (CRUD).</w:t>
+        <w:br w:type="textWrapping"/>
+      </w:r>
+    </w:p>
+    <w:p>
+      <w:pPr>
+        <w:numPr>
+          <w:ilvl w:val="1"/>
+          <w:numId w:val="19"/>
+        </w:numPr>
+        <w:spacing w:after="0" w:afterAutospacing="0" w:before="0" w:beforeAutospacing="0" w:lineRule="auto"/>
+        <w:ind w:left="1440" w:hanging="360"/>
+      </w:pPr>
+      <w:r>
+        <w:rPr>
+          <w:rtl w:val="0"/>
+        </w:rPr>
+        <w:t xml:space="preserve">Servicio de Búsqueda (por nombre, por código).</w:t>
+        <w:br w:type="textWrapping"/>
+      </w:r>
+    </w:p>
+    <w:p>
+      <w:pPr>
+        <w:numPr>
+          <w:ilvl w:val="1"/>
+          <w:numId w:val="19"/>
+        </w:numPr>
+        <w:spacing w:after="0" w:afterAutospacing="0" w:before="0" w:beforeAutospacing="0" w:lineRule="auto"/>
+        <w:ind w:left="1440" w:hanging="360"/>
+      </w:pPr>
+      <w:r>
+        <w:rPr>
+          <w:rtl w:val="0"/>
+        </w:rPr>
+        <w:t xml:space="preserve">Servicio de Auditoría de Eliminaciones.</w:t>
+        <w:br w:type="textWrapping"/>
+      </w:r>
+    </w:p>
+    <w:p>
+      <w:pPr>
+        <w:numPr>
+          <w:ilvl w:val="0"/>
+          <w:numId w:val="19"/>
+        </w:numPr>
+        <w:spacing w:after="0" w:afterAutospacing="0" w:before="0" w:beforeAutospacing="0" w:lineRule="auto"/>
+        <w:ind w:left="720" w:hanging="360"/>
+      </w:pPr>
+      <w:r>
+        <w:rPr>
+          <w:b w:val="1"/>
+          <w:rtl w:val="0"/>
+        </w:rPr>
+        <w:t xml:space="preserve">Datos:</w:t>
+        <w:br w:type="textWrapping"/>
+      </w:r>
+    </w:p>
+    <w:p>
+      <w:pPr>
+        <w:numPr>
+          <w:ilvl w:val="1"/>
+          <w:numId w:val="19"/>
+        </w:numPr>
+        <w:spacing w:after="0" w:afterAutospacing="0" w:before="0" w:beforeAutospacing="0" w:lineRule="auto"/>
+        <w:ind w:left="1440" w:hanging="360"/>
+      </w:pPr>
+      <w:r>
+        <w:rPr>
+          <w:rtl w:val="0"/>
+        </w:rPr>
+        <w:t xml:space="preserve">Tabla </w:t>
+      </w:r>
+      <w:r>
+        <w:rPr>
+          <w:rFonts w:ascii="Roboto Mono" w:cs="Roboto Mono" w:eastAsia="Roboto Mono" w:hAnsi="Roboto Mono"/>
+          <w:color w:val="188038"/>
+          <w:rtl w:val="0"/>
+        </w:rPr>
+        <w:t xml:space="preserve">Alumnos</w:t>
+      </w:r>
+      <w:r>
+        <w:rPr>
+          <w:rtl w:val="0"/>
+        </w:rPr>
+        <w:t xml:space="preserve"> (con código único).</w:t>
+        <w:br w:type="textWrapping"/>
+      </w:r>
+    </w:p>
+    <w:p>
+      <w:pPr>
+        <w:numPr>
+          <w:ilvl w:val="1"/>
+          <w:numId w:val="19"/>
+        </w:numPr>
+        <w:spacing w:after="240" w:before="0" w:beforeAutospacing="0" w:lineRule="auto"/>
+        <w:ind w:left="1440" w:hanging="360"/>
+      </w:pPr>
+      <w:r>
+        <w:rPr>
+          <w:rtl w:val="0"/>
+        </w:rPr>
+        <w:t xml:space="preserve">Tabla </w:t>
+      </w:r>
+      <w:r>
+        <w:rPr>
+          <w:rFonts w:ascii="Roboto Mono" w:cs="Roboto Mono" w:eastAsia="Roboto Mono" w:hAnsi="Roboto Mono"/>
+          <w:color w:val="188038"/>
+          <w:rtl w:val="0"/>
+        </w:rPr>
+        <w:t xml:space="preserve">HistorialAcciones</w:t>
+      </w:r>
+      <w:r>
+        <w:rPr>
+          <w:rtl w:val="0"/>
+        </w:rPr>
+        <w:t xml:space="preserve"> (auditoría CRUD).</w:t>
+      </w:r>
+    </w:p>
+    <w:p>
+      <w:pPr>
+        <w:pStyle w:val="Heading3"/>
+        <w:keepNext w:val="0"/>
+        <w:keepLines w:val="0"/>
+        <w:spacing w:after="80" w:before="280" w:lineRule="auto"/>
+        <w:rPr>
+          <w:rFonts w:ascii="Arial" w:cs="Arial" w:eastAsia="Arial" w:hAnsi="Arial"/>
+          <w:sz w:val="26"/>
+          <w:szCs w:val="26"/>
+        </w:rPr>
+      </w:pPr>
+      <w:bookmarkStart w:colFirst="0" w:colLast="0" w:name="_heading=h.y10y5ji9hd1w" w:id="5"/>
+      <w:bookmarkEnd w:id="5"/>
+      <w:r>
+        <w:rPr>
+          <w:rFonts w:ascii="Arial" w:cs="Arial" w:eastAsia="Arial" w:hAnsi="Arial"/>
+          <w:sz w:val="26"/>
+          <w:szCs w:val="26"/>
+          <w:rtl w:val="0"/>
+        </w:rPr>
+        <w:t xml:space="preserve">Épica 6: Recomendaciones pedagógicas</w:t>
+      </w:r>
+    </w:p>
+    <w:p>
+      <w:pPr>
+        <w:numPr>
+          <w:ilvl w:val="0"/>
+          <w:numId w:val="3"/>
+        </w:numPr>
+        <w:spacing w:after="0" w:afterAutospacing="0" w:before="240" w:lineRule="auto"/>
+        <w:ind w:left="720" w:hanging="360"/>
+      </w:pPr>
+      <w:r>
+        <w:rPr>
+          <w:b w:val="1"/>
+          <w:rtl w:val="0"/>
+        </w:rPr>
+        <w:t xml:space="preserve">Presentación:</w:t>
+        <w:br w:type="textWrapping"/>
+      </w:r>
+    </w:p>
+    <w:p>
+      <w:pPr>
+        <w:numPr>
+          <w:ilvl w:val="1"/>
+          <w:numId w:val="3"/>
+        </w:numPr>
+        <w:spacing w:after="0" w:afterAutospacing="0" w:before="0" w:beforeAutospacing="0" w:lineRule="auto"/>
+        <w:ind w:left="1440" w:hanging="360"/>
+      </w:pPr>
+      <w:r>
+        <w:rPr>
+          <w:rtl w:val="0"/>
+        </w:rPr>
+        <w:t xml:space="preserve">Vista de recomendaciones en panel del alumno.</w:t>
+        <w:br w:type="textWrapping"/>
+      </w:r>
+    </w:p>
+    <w:p>
+      <w:pPr>
+        <w:numPr>
+          <w:ilvl w:val="1"/>
+          <w:numId w:val="3"/>
+        </w:numPr>
+        <w:spacing w:after="0" w:afterAutospacing="0" w:before="0" w:beforeAutospacing="0" w:lineRule="auto"/>
+        <w:ind w:left="1440" w:hanging="360"/>
+      </w:pPr>
+      <w:r>
+        <w:rPr>
+          <w:rtl w:val="0"/>
+        </w:rPr>
+        <w:t xml:space="preserve">Vista de recomendaciones en panel del docente.</w:t>
+        <w:br w:type="textWrapping"/>
+      </w:r>
+    </w:p>
+    <w:p>
+      <w:pPr>
+        <w:numPr>
+          <w:ilvl w:val="0"/>
+          <w:numId w:val="3"/>
+        </w:numPr>
+        <w:spacing w:after="0" w:afterAutospacing="0" w:before="0" w:beforeAutospacing="0" w:lineRule="auto"/>
+        <w:ind w:left="720" w:hanging="360"/>
+      </w:pPr>
+      <w:r>
+        <w:rPr>
+          <w:b w:val="1"/>
+          <w:rtl w:val="0"/>
+        </w:rPr>
+        <w:t xml:space="preserve">Negocio:</w:t>
+        <w:br w:type="textWrapping"/>
+      </w:r>
+    </w:p>
+    <w:p>
+      <w:pPr>
+        <w:numPr>
+          <w:ilvl w:val="1"/>
+          <w:numId w:val="3"/>
+        </w:numPr>
+        <w:spacing w:after="0" w:afterAutospacing="0" w:before="0" w:beforeAutospacing="0" w:lineRule="auto"/>
+        <w:ind w:left="1440" w:hanging="360"/>
+      </w:pPr>
+      <w:r>
+        <w:rPr>
+          <w:rtl w:val="0"/>
+        </w:rPr>
+        <w:t xml:space="preserve">Servicio de Generación de Recomendaciones (basado en resultados).</w:t>
+        <w:br w:type="textWrapping"/>
+      </w:r>
+    </w:p>
+    <w:p>
+      <w:pPr>
+        <w:numPr>
+          <w:ilvl w:val="1"/>
+          <w:numId w:val="3"/>
+        </w:numPr>
+        <w:spacing w:after="0" w:afterAutospacing="0" w:before="0" w:beforeAutospacing="0" w:lineRule="auto"/>
+        <w:ind w:left="1440" w:hanging="360"/>
+      </w:pPr>
+      <w:r>
+        <w:rPr>
+          <w:rtl w:val="0"/>
+        </w:rPr>
+        <w:t xml:space="preserve">Servicio de Actualización Automática (tras cada prueba).</w:t>
+        <w:br w:type="textWrapping"/>
+      </w:r>
+    </w:p>
+    <w:p>
+      <w:pPr>
+        <w:numPr>
+          <w:ilvl w:val="1"/>
+          <w:numId w:val="3"/>
+        </w:numPr>
+        <w:spacing w:after="0" w:afterAutospacing="0" w:before="0" w:beforeAutospacing="0" w:lineRule="auto"/>
+        <w:ind w:left="1440" w:hanging="360"/>
+      </w:pPr>
+      <w:r>
+        <w:rPr>
+          <w:rtl w:val="0"/>
+        </w:rPr>
+        <w:t xml:space="preserve">Servicio de Consultas Históricas de Recomendaciones.</w:t>
+        <w:br w:type="textWrapping"/>
+      </w:r>
+    </w:p>
+    <w:p>
+      <w:pPr>
+        <w:numPr>
+          <w:ilvl w:val="0"/>
+          <w:numId w:val="3"/>
+        </w:numPr>
+        <w:spacing w:after="0" w:afterAutospacing="0" w:before="0" w:beforeAutospacing="0" w:lineRule="auto"/>
+        <w:ind w:left="720" w:hanging="360"/>
+      </w:pPr>
+      <w:r>
+        <w:rPr>
+          <w:b w:val="1"/>
+          <w:rtl w:val="0"/>
+        </w:rPr>
+        <w:t xml:space="preserve">Datos:</w:t>
+        <w:br w:type="textWrapping"/>
+      </w:r>
+    </w:p>
+    <w:p>
+      <w:pPr>
+        <w:numPr>
+          <w:ilvl w:val="1"/>
+          <w:numId w:val="3"/>
+        </w:numPr>
+        <w:spacing w:after="0" w:afterAutospacing="0" w:before="0" w:beforeAutospacing="0" w:lineRule="auto"/>
+        <w:ind w:left="1440" w:hanging="360"/>
+      </w:pPr>
+      <w:r>
+        <w:rPr>
+          <w:rtl w:val="0"/>
+        </w:rPr>
+        <w:t xml:space="preserve">Tabla </w:t>
+      </w:r>
+      <w:r>
+        <w:rPr>
+          <w:rFonts w:ascii="Roboto Mono" w:cs="Roboto Mono" w:eastAsia="Roboto Mono" w:hAnsi="Roboto Mono"/>
+          <w:color w:val="188038"/>
+          <w:rtl w:val="0"/>
+        </w:rPr>
+        <w:t xml:space="preserve">RecomendacionesAlumno</w:t>
+      </w:r>
+      <w:r>
+        <w:rPr>
+          <w:rtl w:val="0"/>
+        </w:rPr>
+        <w:t xml:space="preserve">.</w:t>
+        <w:br w:type="textWrapping"/>
+      </w:r>
+    </w:p>
+    <w:p>
+      <w:pPr>
+        <w:numPr>
+          <w:ilvl w:val="1"/>
+          <w:numId w:val="3"/>
+        </w:numPr>
+        <w:spacing w:after="240" w:before="0" w:beforeAutospacing="0" w:lineRule="auto"/>
+        <w:ind w:left="1440" w:hanging="360"/>
+      </w:pPr>
+      <w:r>
+        <w:rPr>
+          <w:rtl w:val="0"/>
+        </w:rPr>
+        <w:t xml:space="preserve">Tabla </w:t>
+      </w:r>
+      <w:r>
+        <w:rPr>
+          <w:rFonts w:ascii="Roboto Mono" w:cs="Roboto Mono" w:eastAsia="Roboto Mono" w:hAnsi="Roboto Mono"/>
+          <w:color w:val="188038"/>
+          <w:rtl w:val="0"/>
+        </w:rPr>
+        <w:t xml:space="preserve">HistorialRecomendaciones</w:t>
+      </w:r>
+      <w:r>
+        <w:rPr>
+          <w:rtl w:val="0"/>
+        </w:rPr>
+        <w:t xml:space="preserve">.</w:t>
+        <w:br w:type="textWrapping"/>
+      </w:r>
+    </w:p>
+    <w:p>
+      <w:pPr>
+        <w:keepNext w:val="0"/>
+        <w:keepLines w:val="0"/>
+        <w:pageBreakBefore w:val="0"/>
+        <w:widowControl w:val="1"/>
+        <w:pBdr>
+          <w:top w:space="0" w:sz="0" w:val="nil"/>
+          <w:left w:space="0" w:sz="0" w:val="nil"/>
+          <w:bottom w:space="0" w:sz="0" w:val="nil"/>
+          <w:right w:space="0" w:sz="0" w:val="nil"/>
+          <w:between w:space="0" w:sz="0" w:val="nil"/>
+        </w:pBdr>
+        <w:shd w:fill="auto" w:val="clear"/>
+        <w:spacing w:after="160" w:before="0" w:line="259" w:lineRule="auto"/>
+        <w:ind w:left="0" w:right="0" w:firstLine="0"/>
+        <w:jc w:val="left"/>
+        <w:rPr/>
+      </w:pPr>
+      <w:r>
+        <w:rPr>
+          <w:rtl w:val="0"/>
+        </w:rPr>
+      </w:r>
+    </w:p>
+    <w:p>
+      <w:pPr>
         <w:pStyle w:val="Heading2"/>
         <w:rPr/>
       </w:pPr>
@@ -377,7 +2024,7 @@
         </w:rPr>
         <w:drawing>
           <wp:inline distB="114300" distT="114300" distL="114300" distR="114300">
-            <wp:extent cx="4772025" cy="2828925"/>
+            <wp:extent cx="5399730" cy="4000500"/>
             <wp:effectExtent b="0" l="0" r="0" t="0"/>
             <wp:docPr id="646599236" name="image1.png"/>
             <a:graphic>
@@ -397,7 +2044,7 @@
                   <pic:spPr>
                     <a:xfrm>
                       <a:off x="0" y="0"/>
-                      <a:ext cx="4772025" cy="2828925"/>
+                      <a:ext cx="5399730" cy="4000500"/>
                     </a:xfrm>
                     <a:prstGeom prst="rect"/>
                     <a:ln/>
@@ -457,7 +2104,7 @@
       <w:pPr>
         <w:numPr>
           <w:ilvl w:val="0"/>
-          <w:numId w:val="9"/>
+          <w:numId w:val="13"/>
         </w:numPr>
         <w:spacing w:after="0" w:before="280" w:line="240" w:lineRule="auto"/>
         <w:ind w:left="720" w:hanging="360"/>
@@ -481,7 +2128,7 @@
       <w:pPr>
         <w:numPr>
           <w:ilvl w:val="0"/>
-          <w:numId w:val="9"/>
+          <w:numId w:val="13"/>
         </w:numPr>
         <w:spacing w:after="0" w:before="0" w:line="240" w:lineRule="auto"/>
         <w:ind w:left="720" w:hanging="360"/>
@@ -505,7 +2152,7 @@
       <w:pPr>
         <w:numPr>
           <w:ilvl w:val="0"/>
-          <w:numId w:val="9"/>
+          <w:numId w:val="13"/>
         </w:numPr>
         <w:spacing w:after="0" w:before="0" w:line="240" w:lineRule="auto"/>
         <w:ind w:left="720" w:hanging="360"/>
@@ -529,7 +2176,7 @@
       <w:pPr>
         <w:numPr>
           <w:ilvl w:val="1"/>
-          <w:numId w:val="9"/>
+          <w:numId w:val="13"/>
         </w:numPr>
         <w:spacing w:after="0" w:before="0" w:line="240" w:lineRule="auto"/>
         <w:ind w:left="1440" w:hanging="360"/>
@@ -553,7 +2200,7 @@
       <w:pPr>
         <w:numPr>
           <w:ilvl w:val="1"/>
-          <w:numId w:val="9"/>
+          <w:numId w:val="13"/>
         </w:numPr>
         <w:spacing w:after="0" w:before="0" w:line="240" w:lineRule="auto"/>
         <w:ind w:left="1440" w:hanging="360"/>
@@ -577,7 +2224,7 @@
       <w:pPr>
         <w:numPr>
           <w:ilvl w:val="1"/>
-          <w:numId w:val="9"/>
+          <w:numId w:val="13"/>
         </w:numPr>
         <w:spacing w:after="0" w:before="0" w:line="240" w:lineRule="auto"/>
         <w:ind w:left="1440" w:hanging="360"/>
@@ -601,7 +2248,7 @@
       <w:pPr>
         <w:numPr>
           <w:ilvl w:val="1"/>
-          <w:numId w:val="9"/>
+          <w:numId w:val="13"/>
         </w:numPr>
         <w:spacing w:after="280" w:before="0" w:line="240" w:lineRule="auto"/>
         <w:ind w:left="1440" w:hanging="360"/>
@@ -652,7 +2299,7 @@
       <w:pPr>
         <w:numPr>
           <w:ilvl w:val="0"/>
-          <w:numId w:val="9"/>
+          <w:numId w:val="13"/>
         </w:numPr>
         <w:spacing w:after="0" w:afterAutospacing="0" w:before="280" w:line="240" w:lineRule="auto"/>
         <w:ind w:left="720" w:hanging="360"/>
@@ -676,7 +2323,7 @@
       <w:pPr>
         <w:numPr>
           <w:ilvl w:val="1"/>
-          <w:numId w:val="9"/>
+          <w:numId w:val="13"/>
         </w:numPr>
         <w:spacing w:after="0" w:afterAutospacing="0" w:before="0" w:beforeAutospacing="0" w:line="240" w:lineRule="auto"/>
         <w:ind w:left="1440" w:hanging="360"/>
@@ -701,7 +2348,7 @@
       <w:pPr>
         <w:numPr>
           <w:ilvl w:val="1"/>
-          <w:numId w:val="9"/>
+          <w:numId w:val="13"/>
         </w:numPr>
         <w:spacing w:after="0" w:afterAutospacing="0" w:before="0" w:beforeAutospacing="0" w:line="240" w:lineRule="auto"/>
         <w:ind w:left="1440" w:hanging="360"/>
@@ -726,7 +2373,7 @@
       <w:pPr>
         <w:numPr>
           <w:ilvl w:val="1"/>
-          <w:numId w:val="9"/>
+          <w:numId w:val="13"/>
         </w:numPr>
         <w:spacing w:after="0" w:afterAutospacing="0" w:before="0" w:beforeAutospacing="0" w:line="240" w:lineRule="auto"/>
         <w:ind w:left="1440" w:hanging="360"/>
@@ -751,7 +2398,7 @@
       <w:pPr>
         <w:numPr>
           <w:ilvl w:val="1"/>
-          <w:numId w:val="9"/>
+          <w:numId w:val="13"/>
         </w:numPr>
         <w:spacing w:after="0" w:afterAutospacing="0" w:before="0" w:beforeAutospacing="0" w:line="240" w:lineRule="auto"/>
         <w:ind w:left="1440" w:hanging="360"/>
@@ -776,7 +2423,7 @@
       <w:pPr>
         <w:numPr>
           <w:ilvl w:val="1"/>
-          <w:numId w:val="9"/>
+          <w:numId w:val="13"/>
         </w:numPr>
         <w:spacing w:after="0" w:before="0" w:beforeAutospacing="0" w:line="240" w:lineRule="auto"/>
         <w:ind w:left="1440" w:hanging="360"/>
@@ -801,7 +2448,7 @@
       <w:pPr>
         <w:numPr>
           <w:ilvl w:val="0"/>
-          <w:numId w:val="9"/>
+          <w:numId w:val="13"/>
         </w:numPr>
         <w:spacing w:after="0" w:before="0" w:line="240" w:lineRule="auto"/>
         <w:ind w:left="720" w:hanging="360"/>
@@ -845,7 +2492,7 @@
       <w:pPr>
         <w:numPr>
           <w:ilvl w:val="0"/>
-          <w:numId w:val="3"/>
+          <w:numId w:val="7"/>
         </w:numPr>
         <w:spacing w:after="0" w:before="0" w:line="240" w:lineRule="auto"/>
         <w:ind w:left="2160" w:hanging="360"/>
@@ -870,7 +2517,7 @@
       <w:pPr>
         <w:numPr>
           <w:ilvl w:val="0"/>
-          <w:numId w:val="3"/>
+          <w:numId w:val="7"/>
         </w:numPr>
         <w:spacing w:after="0" w:before="0" w:line="240" w:lineRule="auto"/>
         <w:ind w:left="2160" w:hanging="360"/>
@@ -915,7 +2562,7 @@
       <w:pPr>
         <w:numPr>
           <w:ilvl w:val="1"/>
-          <w:numId w:val="5"/>
+          <w:numId w:val="9"/>
         </w:numPr>
         <w:spacing w:after="0" w:afterAutospacing="0" w:line="240" w:lineRule="auto"/>
         <w:ind w:left="2160" w:hanging="360"/>
@@ -940,7 +2587,7 @@
       <w:pPr>
         <w:numPr>
           <w:ilvl w:val="1"/>
-          <w:numId w:val="5"/>
+          <w:numId w:val="9"/>
         </w:numPr>
         <w:spacing w:after="0" w:afterAutospacing="0" w:line="240" w:lineRule="auto"/>
         <w:ind w:left="2160" w:hanging="360"/>
@@ -965,7 +2612,7 @@
       <w:pPr>
         <w:numPr>
           <w:ilvl w:val="1"/>
-          <w:numId w:val="5"/>
+          <w:numId w:val="9"/>
         </w:numPr>
         <w:spacing w:after="0" w:afterAutospacing="0" w:line="240" w:lineRule="auto"/>
         <w:ind w:left="2160" w:hanging="360"/>
@@ -990,7 +2637,7 @@
       <w:pPr>
         <w:numPr>
           <w:ilvl w:val="1"/>
-          <w:numId w:val="5"/>
+          <w:numId w:val="9"/>
         </w:numPr>
         <w:spacing w:after="0" w:afterAutospacing="0" w:line="240" w:lineRule="auto"/>
         <w:ind w:left="2160" w:hanging="360"/>
@@ -1015,7 +2662,7 @@
       <w:pPr>
         <w:numPr>
           <w:ilvl w:val="1"/>
-          <w:numId w:val="5"/>
+          <w:numId w:val="9"/>
         </w:numPr>
         <w:spacing w:after="280" w:line="240" w:lineRule="auto"/>
         <w:ind w:left="2160" w:hanging="360"/>
@@ -1062,7 +2709,7 @@
       <w:pPr>
         <w:numPr>
           <w:ilvl w:val="0"/>
-          <w:numId w:val="12"/>
+          <w:numId w:val="16"/>
         </w:numPr>
         <w:spacing w:after="0" w:afterAutospacing="0" w:before="240" w:line="240" w:lineRule="auto"/>
         <w:ind w:left="2160" w:hanging="360"/>
@@ -1123,7 +2770,7 @@
       <w:pPr>
         <w:numPr>
           <w:ilvl w:val="0"/>
-          <w:numId w:val="12"/>
+          <w:numId w:val="16"/>
         </w:numPr>
         <w:spacing w:after="0" w:afterAutospacing="0" w:before="0" w:beforeAutospacing="0" w:line="240" w:lineRule="auto"/>
         <w:ind w:left="2160" w:hanging="360"/>
@@ -1166,7 +2813,7 @@
       <w:pPr>
         <w:numPr>
           <w:ilvl w:val="0"/>
-          <w:numId w:val="12"/>
+          <w:numId w:val="16"/>
         </w:numPr>
         <w:spacing w:after="240" w:before="0" w:beforeAutospacing="0" w:line="240" w:lineRule="auto"/>
         <w:ind w:left="2160" w:hanging="360"/>
@@ -1178,7 +2825,7 @@
       </w:pPr>
       <w:sdt>
         <w:sdtPr>
-          <w:id w:val="810986435"/>
+          <w:id w:val="-2690627"/>
           <w:tag w:val="goog_rdk_0"/>
         </w:sdtPr>
         <w:sdtContent>
@@ -1221,7 +2868,7 @@
       <w:pPr>
         <w:numPr>
           <w:ilvl w:val="0"/>
-          <w:numId w:val="4"/>
+          <w:numId w:val="8"/>
         </w:numPr>
         <w:spacing w:after="0" w:afterAutospacing="0" w:before="240" w:line="240" w:lineRule="auto"/>
         <w:ind w:left="2160" w:hanging="360"/>
@@ -1264,7 +2911,7 @@
       <w:pPr>
         <w:numPr>
           <w:ilvl w:val="0"/>
-          <w:numId w:val="4"/>
+          <w:numId w:val="8"/>
         </w:numPr>
         <w:spacing w:after="0" w:afterAutospacing="0" w:before="0" w:beforeAutospacing="0" w:line="240" w:lineRule="auto"/>
         <w:ind w:left="2160" w:hanging="360"/>
@@ -1288,7 +2935,7 @@
       <w:pPr>
         <w:numPr>
           <w:ilvl w:val="0"/>
-          <w:numId w:val="4"/>
+          <w:numId w:val="8"/>
         </w:numPr>
         <w:spacing w:after="240" w:before="0" w:beforeAutospacing="0" w:line="240" w:lineRule="auto"/>
         <w:ind w:left="2160" w:hanging="360"/>
@@ -1334,7 +2981,7 @@
       <w:pPr>
         <w:numPr>
           <w:ilvl w:val="0"/>
-          <w:numId w:val="2"/>
+          <w:numId w:val="6"/>
         </w:numPr>
         <w:spacing w:after="0" w:afterAutospacing="0" w:before="240" w:line="240" w:lineRule="auto"/>
         <w:ind w:left="2160" w:hanging="360"/>
@@ -1368,7 +3015,7 @@
       <w:pPr>
         <w:numPr>
           <w:ilvl w:val="0"/>
-          <w:numId w:val="2"/>
+          <w:numId w:val="6"/>
         </w:numPr>
         <w:spacing w:after="0" w:afterAutospacing="0" w:before="0" w:beforeAutospacing="0" w:line="240" w:lineRule="auto"/>
         <w:ind w:left="2160" w:hanging="360"/>
@@ -1446,7 +3093,7 @@
       <w:pPr>
         <w:numPr>
           <w:ilvl w:val="0"/>
-          <w:numId w:val="2"/>
+          <w:numId w:val="6"/>
         </w:numPr>
         <w:spacing w:after="240" w:before="0" w:beforeAutospacing="0" w:line="240" w:lineRule="auto"/>
         <w:ind w:left="2160" w:hanging="360"/>
@@ -1511,7 +3158,7 @@
       <w:pPr>
         <w:numPr>
           <w:ilvl w:val="0"/>
-          <w:numId w:val="13"/>
+          <w:numId w:val="17"/>
         </w:numPr>
         <w:spacing w:after="0" w:afterAutospacing="0" w:before="240" w:line="240" w:lineRule="auto"/>
         <w:ind w:left="2160" w:hanging="360"/>
@@ -1553,7 +3200,7 @@
       <w:pPr>
         <w:numPr>
           <w:ilvl w:val="0"/>
-          <w:numId w:val="13"/>
+          <w:numId w:val="17"/>
         </w:numPr>
         <w:spacing w:after="0" w:afterAutospacing="0" w:before="0" w:beforeAutospacing="0" w:line="240" w:lineRule="auto"/>
         <w:ind w:left="2160" w:hanging="360"/>
@@ -1595,7 +3242,7 @@
       <w:pPr>
         <w:numPr>
           <w:ilvl w:val="0"/>
-          <w:numId w:val="13"/>
+          <w:numId w:val="17"/>
         </w:numPr>
         <w:spacing w:after="240" w:before="0" w:beforeAutospacing="0" w:line="240" w:lineRule="auto"/>
         <w:ind w:left="2160" w:hanging="360"/>
@@ -1651,7 +3298,7 @@
         <w:widowControl w:val="1"/>
         <w:numPr>
           <w:ilvl w:val="0"/>
-          <w:numId w:val="8"/>
+          <w:numId w:val="12"/>
         </w:numPr>
         <w:pBdr>
           <w:top w:space="0" w:sz="0" w:val="nil"/>
@@ -1700,7 +3347,7 @@
       <w:pPr>
         <w:numPr>
           <w:ilvl w:val="0"/>
-          <w:numId w:val="10"/>
+          <w:numId w:val="14"/>
         </w:numPr>
         <w:spacing w:after="0" w:before="280" w:line="240" w:lineRule="auto"/>
         <w:ind w:left="720" w:hanging="360"/>
@@ -1724,7 +3371,7 @@
       <w:pPr>
         <w:numPr>
           <w:ilvl w:val="0"/>
-          <w:numId w:val="10"/>
+          <w:numId w:val="14"/>
         </w:numPr>
         <w:spacing w:after="0" w:before="0" w:line="240" w:lineRule="auto"/>
         <w:ind w:left="720" w:hanging="360"/>
@@ -1748,7 +3395,7 @@
       <w:pPr>
         <w:numPr>
           <w:ilvl w:val="0"/>
-          <w:numId w:val="10"/>
+          <w:numId w:val="14"/>
         </w:numPr>
         <w:spacing w:after="0" w:before="0" w:line="240" w:lineRule="auto"/>
         <w:ind w:left="720" w:hanging="360"/>
@@ -1772,7 +3419,7 @@
       <w:pPr>
         <w:numPr>
           <w:ilvl w:val="1"/>
-          <w:numId w:val="10"/>
+          <w:numId w:val="14"/>
         </w:numPr>
         <w:spacing w:after="0" w:before="0" w:line="240" w:lineRule="auto"/>
         <w:ind w:left="1440" w:hanging="360"/>
@@ -1796,7 +3443,7 @@
       <w:pPr>
         <w:numPr>
           <w:ilvl w:val="1"/>
-          <w:numId w:val="10"/>
+          <w:numId w:val="14"/>
         </w:numPr>
         <w:spacing w:after="0" w:before="0" w:line="240" w:lineRule="auto"/>
         <w:ind w:left="1440" w:hanging="360"/>
@@ -1821,7 +3468,7 @@
       <w:pPr>
         <w:numPr>
           <w:ilvl w:val="1"/>
-          <w:numId w:val="10"/>
+          <w:numId w:val="14"/>
         </w:numPr>
         <w:spacing w:after="0" w:before="0" w:line="240" w:lineRule="auto"/>
         <w:ind w:left="1440" w:hanging="360"/>
@@ -1846,7 +3493,7 @@
       <w:pPr>
         <w:numPr>
           <w:ilvl w:val="1"/>
-          <w:numId w:val="10"/>
+          <w:numId w:val="14"/>
         </w:numPr>
         <w:spacing w:after="0" w:before="0" w:line="240" w:lineRule="auto"/>
         <w:ind w:left="1440" w:hanging="360"/>
@@ -1871,7 +3518,7 @@
       <w:pPr>
         <w:numPr>
           <w:ilvl w:val="1"/>
-          <w:numId w:val="10"/>
+          <w:numId w:val="14"/>
         </w:numPr>
         <w:spacing w:after="0" w:before="0" w:line="240" w:lineRule="auto"/>
         <w:ind w:left="1440" w:hanging="360"/>
@@ -1991,7 +3638,7 @@
         <w:widowControl w:val="1"/>
         <w:numPr>
           <w:ilvl w:val="0"/>
-          <w:numId w:val="6"/>
+          <w:numId w:val="10"/>
         </w:numPr>
         <w:pBdr>
           <w:top w:space="0" w:sz="0" w:val="nil"/>
@@ -2053,7 +3700,7 @@
         <w:widowControl w:val="1"/>
         <w:numPr>
           <w:ilvl w:val="0"/>
-          <w:numId w:val="6"/>
+          <w:numId w:val="10"/>
         </w:numPr>
         <w:pBdr>
           <w:top w:space="0" w:sz="0" w:val="nil"/>
@@ -2133,7 +3780,7 @@
       <w:pPr>
         <w:numPr>
           <w:ilvl w:val="0"/>
-          <w:numId w:val="11"/>
+          <w:numId w:val="15"/>
         </w:numPr>
         <w:spacing w:after="0" w:before="280" w:line="240" w:lineRule="auto"/>
         <w:ind w:left="720" w:hanging="360"/>
@@ -2167,7 +3814,7 @@
       <w:pPr>
         <w:numPr>
           <w:ilvl w:val="0"/>
-          <w:numId w:val="11"/>
+          <w:numId w:val="15"/>
         </w:numPr>
         <w:spacing w:after="0" w:before="0" w:line="240" w:lineRule="auto"/>
         <w:ind w:left="720" w:hanging="360"/>
@@ -2201,7 +3848,7 @@
       <w:pPr>
         <w:numPr>
           <w:ilvl w:val="0"/>
-          <w:numId w:val="11"/>
+          <w:numId w:val="15"/>
         </w:numPr>
         <w:spacing w:after="0" w:before="0" w:line="240" w:lineRule="auto"/>
         <w:ind w:left="720" w:hanging="360"/>
@@ -2491,7 +4138,7 @@
             <w:pPr>
               <w:numPr>
                 <w:ilvl w:val="0"/>
-                <w:numId w:val="1"/>
+                <w:numId w:val="5"/>
               </w:numPr>
               <w:spacing w:after="160" w:line="259" w:lineRule="auto"/>
               <w:ind w:left="720" w:hanging="360"/>
@@ -2698,6 +4345,446 @@
   <w:abstractNum w:abstractNumId="1">
     <w:lvl w:ilvl="0">
       <w:start w:val="1"/>
+      <w:numFmt w:val="bullet"/>
+      <w:lvlText w:val="●"/>
+      <w:lvlJc w:val="left"/>
+      <w:pPr>
+        <w:ind w:left="720" w:hanging="360"/>
+      </w:pPr>
+      <w:rPr>
+        <w:u w:val="none"/>
+      </w:rPr>
+    </w:lvl>
+    <w:lvl w:ilvl="1">
+      <w:start w:val="1"/>
+      <w:numFmt w:val="bullet"/>
+      <w:lvlText w:val="○"/>
+      <w:lvlJc w:val="left"/>
+      <w:pPr>
+        <w:ind w:left="1440" w:hanging="360"/>
+      </w:pPr>
+      <w:rPr>
+        <w:u w:val="none"/>
+      </w:rPr>
+    </w:lvl>
+    <w:lvl w:ilvl="2">
+      <w:start w:val="1"/>
+      <w:numFmt w:val="bullet"/>
+      <w:lvlText w:val="■"/>
+      <w:lvlJc w:val="left"/>
+      <w:pPr>
+        <w:ind w:left="2160" w:hanging="360"/>
+      </w:pPr>
+      <w:rPr>
+        <w:u w:val="none"/>
+      </w:rPr>
+    </w:lvl>
+    <w:lvl w:ilvl="3">
+      <w:start w:val="1"/>
+      <w:numFmt w:val="bullet"/>
+      <w:lvlText w:val="●"/>
+      <w:lvlJc w:val="left"/>
+      <w:pPr>
+        <w:ind w:left="2880" w:hanging="360"/>
+      </w:pPr>
+      <w:rPr>
+        <w:u w:val="none"/>
+      </w:rPr>
+    </w:lvl>
+    <w:lvl w:ilvl="4">
+      <w:start w:val="1"/>
+      <w:numFmt w:val="bullet"/>
+      <w:lvlText w:val="○"/>
+      <w:lvlJc w:val="left"/>
+      <w:pPr>
+        <w:ind w:left="3600" w:hanging="360"/>
+      </w:pPr>
+      <w:rPr>
+        <w:u w:val="none"/>
+      </w:rPr>
+    </w:lvl>
+    <w:lvl w:ilvl="5">
+      <w:start w:val="1"/>
+      <w:numFmt w:val="bullet"/>
+      <w:lvlText w:val="■"/>
+      <w:lvlJc w:val="left"/>
+      <w:pPr>
+        <w:ind w:left="4320" w:hanging="360"/>
+      </w:pPr>
+      <w:rPr>
+        <w:u w:val="none"/>
+      </w:rPr>
+    </w:lvl>
+    <w:lvl w:ilvl="6">
+      <w:start w:val="1"/>
+      <w:numFmt w:val="bullet"/>
+      <w:lvlText w:val="●"/>
+      <w:lvlJc w:val="left"/>
+      <w:pPr>
+        <w:ind w:left="5040" w:hanging="360"/>
+      </w:pPr>
+      <w:rPr>
+        <w:u w:val="none"/>
+      </w:rPr>
+    </w:lvl>
+    <w:lvl w:ilvl="7">
+      <w:start w:val="1"/>
+      <w:numFmt w:val="bullet"/>
+      <w:lvlText w:val="○"/>
+      <w:lvlJc w:val="left"/>
+      <w:pPr>
+        <w:ind w:left="5760" w:hanging="360"/>
+      </w:pPr>
+      <w:rPr>
+        <w:u w:val="none"/>
+      </w:rPr>
+    </w:lvl>
+    <w:lvl w:ilvl="8">
+      <w:start w:val="1"/>
+      <w:numFmt w:val="bullet"/>
+      <w:lvlText w:val="■"/>
+      <w:lvlJc w:val="left"/>
+      <w:pPr>
+        <w:ind w:left="6480" w:hanging="360"/>
+      </w:pPr>
+      <w:rPr>
+        <w:u w:val="none"/>
+      </w:rPr>
+    </w:lvl>
+  </w:abstractNum>
+  <w:abstractNum w:abstractNumId="2">
+    <w:lvl w:ilvl="0">
+      <w:start w:val="1"/>
+      <w:numFmt w:val="bullet"/>
+      <w:lvlText w:val="●"/>
+      <w:lvlJc w:val="left"/>
+      <w:pPr>
+        <w:ind w:left="720" w:hanging="360"/>
+      </w:pPr>
+      <w:rPr>
+        <w:u w:val="none"/>
+      </w:rPr>
+    </w:lvl>
+    <w:lvl w:ilvl="1">
+      <w:start w:val="1"/>
+      <w:numFmt w:val="bullet"/>
+      <w:lvlText w:val="○"/>
+      <w:lvlJc w:val="left"/>
+      <w:pPr>
+        <w:ind w:left="1440" w:hanging="360"/>
+      </w:pPr>
+      <w:rPr>
+        <w:u w:val="none"/>
+      </w:rPr>
+    </w:lvl>
+    <w:lvl w:ilvl="2">
+      <w:start w:val="1"/>
+      <w:numFmt w:val="bullet"/>
+      <w:lvlText w:val="■"/>
+      <w:lvlJc w:val="left"/>
+      <w:pPr>
+        <w:ind w:left="2160" w:hanging="360"/>
+      </w:pPr>
+      <w:rPr>
+        <w:u w:val="none"/>
+      </w:rPr>
+    </w:lvl>
+    <w:lvl w:ilvl="3">
+      <w:start w:val="1"/>
+      <w:numFmt w:val="bullet"/>
+      <w:lvlText w:val="●"/>
+      <w:lvlJc w:val="left"/>
+      <w:pPr>
+        <w:ind w:left="2880" w:hanging="360"/>
+      </w:pPr>
+      <w:rPr>
+        <w:u w:val="none"/>
+      </w:rPr>
+    </w:lvl>
+    <w:lvl w:ilvl="4">
+      <w:start w:val="1"/>
+      <w:numFmt w:val="bullet"/>
+      <w:lvlText w:val="○"/>
+      <w:lvlJc w:val="left"/>
+      <w:pPr>
+        <w:ind w:left="3600" w:hanging="360"/>
+      </w:pPr>
+      <w:rPr>
+        <w:u w:val="none"/>
+      </w:rPr>
+    </w:lvl>
+    <w:lvl w:ilvl="5">
+      <w:start w:val="1"/>
+      <w:numFmt w:val="bullet"/>
+      <w:lvlText w:val="■"/>
+      <w:lvlJc w:val="left"/>
+      <w:pPr>
+        <w:ind w:left="4320" w:hanging="360"/>
+      </w:pPr>
+      <w:rPr>
+        <w:u w:val="none"/>
+      </w:rPr>
+    </w:lvl>
+    <w:lvl w:ilvl="6">
+      <w:start w:val="1"/>
+      <w:numFmt w:val="bullet"/>
+      <w:lvlText w:val="●"/>
+      <w:lvlJc w:val="left"/>
+      <w:pPr>
+        <w:ind w:left="5040" w:hanging="360"/>
+      </w:pPr>
+      <w:rPr>
+        <w:u w:val="none"/>
+      </w:rPr>
+    </w:lvl>
+    <w:lvl w:ilvl="7">
+      <w:start w:val="1"/>
+      <w:numFmt w:val="bullet"/>
+      <w:lvlText w:val="○"/>
+      <w:lvlJc w:val="left"/>
+      <w:pPr>
+        <w:ind w:left="5760" w:hanging="360"/>
+      </w:pPr>
+      <w:rPr>
+        <w:u w:val="none"/>
+      </w:rPr>
+    </w:lvl>
+    <w:lvl w:ilvl="8">
+      <w:start w:val="1"/>
+      <w:numFmt w:val="bullet"/>
+      <w:lvlText w:val="■"/>
+      <w:lvlJc w:val="left"/>
+      <w:pPr>
+        <w:ind w:left="6480" w:hanging="360"/>
+      </w:pPr>
+      <w:rPr>
+        <w:u w:val="none"/>
+      </w:rPr>
+    </w:lvl>
+  </w:abstractNum>
+  <w:abstractNum w:abstractNumId="3">
+    <w:lvl w:ilvl="0">
+      <w:start w:val="1"/>
+      <w:numFmt w:val="bullet"/>
+      <w:lvlText w:val="●"/>
+      <w:lvlJc w:val="left"/>
+      <w:pPr>
+        <w:ind w:left="720" w:hanging="360"/>
+      </w:pPr>
+      <w:rPr>
+        <w:u w:val="none"/>
+      </w:rPr>
+    </w:lvl>
+    <w:lvl w:ilvl="1">
+      <w:start w:val="1"/>
+      <w:numFmt w:val="bullet"/>
+      <w:lvlText w:val="○"/>
+      <w:lvlJc w:val="left"/>
+      <w:pPr>
+        <w:ind w:left="1440" w:hanging="360"/>
+      </w:pPr>
+      <w:rPr>
+        <w:u w:val="none"/>
+      </w:rPr>
+    </w:lvl>
+    <w:lvl w:ilvl="2">
+      <w:start w:val="1"/>
+      <w:numFmt w:val="bullet"/>
+      <w:lvlText w:val="■"/>
+      <w:lvlJc w:val="left"/>
+      <w:pPr>
+        <w:ind w:left="2160" w:hanging="360"/>
+      </w:pPr>
+      <w:rPr>
+        <w:u w:val="none"/>
+      </w:rPr>
+    </w:lvl>
+    <w:lvl w:ilvl="3">
+      <w:start w:val="1"/>
+      <w:numFmt w:val="bullet"/>
+      <w:lvlText w:val="●"/>
+      <w:lvlJc w:val="left"/>
+      <w:pPr>
+        <w:ind w:left="2880" w:hanging="360"/>
+      </w:pPr>
+      <w:rPr>
+        <w:u w:val="none"/>
+      </w:rPr>
+    </w:lvl>
+    <w:lvl w:ilvl="4">
+      <w:start w:val="1"/>
+      <w:numFmt w:val="bullet"/>
+      <w:lvlText w:val="○"/>
+      <w:lvlJc w:val="left"/>
+      <w:pPr>
+        <w:ind w:left="3600" w:hanging="360"/>
+      </w:pPr>
+      <w:rPr>
+        <w:u w:val="none"/>
+      </w:rPr>
+    </w:lvl>
+    <w:lvl w:ilvl="5">
+      <w:start w:val="1"/>
+      <w:numFmt w:val="bullet"/>
+      <w:lvlText w:val="■"/>
+      <w:lvlJc w:val="left"/>
+      <w:pPr>
+        <w:ind w:left="4320" w:hanging="360"/>
+      </w:pPr>
+      <w:rPr>
+        <w:u w:val="none"/>
+      </w:rPr>
+    </w:lvl>
+    <w:lvl w:ilvl="6">
+      <w:start w:val="1"/>
+      <w:numFmt w:val="bullet"/>
+      <w:lvlText w:val="●"/>
+      <w:lvlJc w:val="left"/>
+      <w:pPr>
+        <w:ind w:left="5040" w:hanging="360"/>
+      </w:pPr>
+      <w:rPr>
+        <w:u w:val="none"/>
+      </w:rPr>
+    </w:lvl>
+    <w:lvl w:ilvl="7">
+      <w:start w:val="1"/>
+      <w:numFmt w:val="bullet"/>
+      <w:lvlText w:val="○"/>
+      <w:lvlJc w:val="left"/>
+      <w:pPr>
+        <w:ind w:left="5760" w:hanging="360"/>
+      </w:pPr>
+      <w:rPr>
+        <w:u w:val="none"/>
+      </w:rPr>
+    </w:lvl>
+    <w:lvl w:ilvl="8">
+      <w:start w:val="1"/>
+      <w:numFmt w:val="bullet"/>
+      <w:lvlText w:val="■"/>
+      <w:lvlJc w:val="left"/>
+      <w:pPr>
+        <w:ind w:left="6480" w:hanging="360"/>
+      </w:pPr>
+      <w:rPr>
+        <w:u w:val="none"/>
+      </w:rPr>
+    </w:lvl>
+  </w:abstractNum>
+  <w:abstractNum w:abstractNumId="4">
+    <w:lvl w:ilvl="0">
+      <w:start w:val="1"/>
+      <w:numFmt w:val="bullet"/>
+      <w:lvlText w:val="●"/>
+      <w:lvlJc w:val="left"/>
+      <w:pPr>
+        <w:ind w:left="720" w:hanging="360"/>
+      </w:pPr>
+      <w:rPr>
+        <w:u w:val="none"/>
+      </w:rPr>
+    </w:lvl>
+    <w:lvl w:ilvl="1">
+      <w:start w:val="1"/>
+      <w:numFmt w:val="bullet"/>
+      <w:lvlText w:val="○"/>
+      <w:lvlJc w:val="left"/>
+      <w:pPr>
+        <w:ind w:left="1440" w:hanging="360"/>
+      </w:pPr>
+      <w:rPr>
+        <w:u w:val="none"/>
+      </w:rPr>
+    </w:lvl>
+    <w:lvl w:ilvl="2">
+      <w:start w:val="1"/>
+      <w:numFmt w:val="bullet"/>
+      <w:lvlText w:val="■"/>
+      <w:lvlJc w:val="left"/>
+      <w:pPr>
+        <w:ind w:left="2160" w:hanging="360"/>
+      </w:pPr>
+      <w:rPr>
+        <w:u w:val="none"/>
+      </w:rPr>
+    </w:lvl>
+    <w:lvl w:ilvl="3">
+      <w:start w:val="1"/>
+      <w:numFmt w:val="bullet"/>
+      <w:lvlText w:val="●"/>
+      <w:lvlJc w:val="left"/>
+      <w:pPr>
+        <w:ind w:left="2880" w:hanging="360"/>
+      </w:pPr>
+      <w:rPr>
+        <w:u w:val="none"/>
+      </w:rPr>
+    </w:lvl>
+    <w:lvl w:ilvl="4">
+      <w:start w:val="1"/>
+      <w:numFmt w:val="bullet"/>
+      <w:lvlText w:val="○"/>
+      <w:lvlJc w:val="left"/>
+      <w:pPr>
+        <w:ind w:left="3600" w:hanging="360"/>
+      </w:pPr>
+      <w:rPr>
+        <w:u w:val="none"/>
+      </w:rPr>
+    </w:lvl>
+    <w:lvl w:ilvl="5">
+      <w:start w:val="1"/>
+      <w:numFmt w:val="bullet"/>
+      <w:lvlText w:val="■"/>
+      <w:lvlJc w:val="left"/>
+      <w:pPr>
+        <w:ind w:left="4320" w:hanging="360"/>
+      </w:pPr>
+      <w:rPr>
+        <w:u w:val="none"/>
+      </w:rPr>
+    </w:lvl>
+    <w:lvl w:ilvl="6">
+      <w:start w:val="1"/>
+      <w:numFmt w:val="bullet"/>
+      <w:lvlText w:val="●"/>
+      <w:lvlJc w:val="left"/>
+      <w:pPr>
+        <w:ind w:left="5040" w:hanging="360"/>
+      </w:pPr>
+      <w:rPr>
+        <w:u w:val="none"/>
+      </w:rPr>
+    </w:lvl>
+    <w:lvl w:ilvl="7">
+      <w:start w:val="1"/>
+      <w:numFmt w:val="bullet"/>
+      <w:lvlText w:val="○"/>
+      <w:lvlJc w:val="left"/>
+      <w:pPr>
+        <w:ind w:left="5760" w:hanging="360"/>
+      </w:pPr>
+      <w:rPr>
+        <w:u w:val="none"/>
+      </w:rPr>
+    </w:lvl>
+    <w:lvl w:ilvl="8">
+      <w:start w:val="1"/>
+      <w:numFmt w:val="bullet"/>
+      <w:lvlText w:val="■"/>
+      <w:lvlJc w:val="left"/>
+      <w:pPr>
+        <w:ind w:left="6480" w:hanging="360"/>
+      </w:pPr>
+      <w:rPr>
+        <w:u w:val="none"/>
+      </w:rPr>
+    </w:lvl>
+  </w:abstractNum>
+  <w:abstractNum w:abstractNumId="5">
+    <w:lvl w:ilvl="0">
+      <w:start w:val="1"/>
       <w:numFmt w:val="decimal"/>
       <w:lvlText w:val="%1."/>
       <w:lvlJc w:val="left"/>
@@ -2805,446 +4892,6 @@
       </w:rPr>
     </w:lvl>
   </w:abstractNum>
-  <w:abstractNum w:abstractNumId="2">
-    <w:lvl w:ilvl="0">
-      <w:start w:val="1"/>
-      <w:numFmt w:val="bullet"/>
-      <w:lvlText w:val="●"/>
-      <w:lvlJc w:val="left"/>
-      <w:pPr>
-        <w:ind w:left="720" w:hanging="360"/>
-      </w:pPr>
-      <w:rPr>
-        <w:u w:val="none"/>
-      </w:rPr>
-    </w:lvl>
-    <w:lvl w:ilvl="1">
-      <w:start w:val="1"/>
-      <w:numFmt w:val="bullet"/>
-      <w:lvlText w:val="○"/>
-      <w:lvlJc w:val="left"/>
-      <w:pPr>
-        <w:ind w:left="1440" w:hanging="360"/>
-      </w:pPr>
-      <w:rPr>
-        <w:u w:val="none"/>
-      </w:rPr>
-    </w:lvl>
-    <w:lvl w:ilvl="2">
-      <w:start w:val="1"/>
-      <w:numFmt w:val="bullet"/>
-      <w:lvlText w:val="■"/>
-      <w:lvlJc w:val="left"/>
-      <w:pPr>
-        <w:ind w:left="2160" w:hanging="360"/>
-      </w:pPr>
-      <w:rPr>
-        <w:u w:val="none"/>
-      </w:rPr>
-    </w:lvl>
-    <w:lvl w:ilvl="3">
-      <w:start w:val="1"/>
-      <w:numFmt w:val="bullet"/>
-      <w:lvlText w:val="●"/>
-      <w:lvlJc w:val="left"/>
-      <w:pPr>
-        <w:ind w:left="2880" w:hanging="360"/>
-      </w:pPr>
-      <w:rPr>
-        <w:u w:val="none"/>
-      </w:rPr>
-    </w:lvl>
-    <w:lvl w:ilvl="4">
-      <w:start w:val="1"/>
-      <w:numFmt w:val="bullet"/>
-      <w:lvlText w:val="○"/>
-      <w:lvlJc w:val="left"/>
-      <w:pPr>
-        <w:ind w:left="3600" w:hanging="360"/>
-      </w:pPr>
-      <w:rPr>
-        <w:u w:val="none"/>
-      </w:rPr>
-    </w:lvl>
-    <w:lvl w:ilvl="5">
-      <w:start w:val="1"/>
-      <w:numFmt w:val="bullet"/>
-      <w:lvlText w:val="■"/>
-      <w:lvlJc w:val="left"/>
-      <w:pPr>
-        <w:ind w:left="4320" w:hanging="360"/>
-      </w:pPr>
-      <w:rPr>
-        <w:u w:val="none"/>
-      </w:rPr>
-    </w:lvl>
-    <w:lvl w:ilvl="6">
-      <w:start w:val="1"/>
-      <w:numFmt w:val="bullet"/>
-      <w:lvlText w:val="●"/>
-      <w:lvlJc w:val="left"/>
-      <w:pPr>
-        <w:ind w:left="5040" w:hanging="360"/>
-      </w:pPr>
-      <w:rPr>
-        <w:u w:val="none"/>
-      </w:rPr>
-    </w:lvl>
-    <w:lvl w:ilvl="7">
-      <w:start w:val="1"/>
-      <w:numFmt w:val="bullet"/>
-      <w:lvlText w:val="○"/>
-      <w:lvlJc w:val="left"/>
-      <w:pPr>
-        <w:ind w:left="5760" w:hanging="360"/>
-      </w:pPr>
-      <w:rPr>
-        <w:u w:val="none"/>
-      </w:rPr>
-    </w:lvl>
-    <w:lvl w:ilvl="8">
-      <w:start w:val="1"/>
-      <w:numFmt w:val="bullet"/>
-      <w:lvlText w:val="■"/>
-      <w:lvlJc w:val="left"/>
-      <w:pPr>
-        <w:ind w:left="6480" w:hanging="360"/>
-      </w:pPr>
-      <w:rPr>
-        <w:u w:val="none"/>
-      </w:rPr>
-    </w:lvl>
-  </w:abstractNum>
-  <w:abstractNum w:abstractNumId="3">
-    <w:lvl w:ilvl="0">
-      <w:start w:val="1"/>
-      <w:numFmt w:val="bullet"/>
-      <w:lvlText w:val="●"/>
-      <w:lvlJc w:val="left"/>
-      <w:pPr>
-        <w:ind w:left="2160" w:hanging="360"/>
-      </w:pPr>
-      <w:rPr>
-        <w:u w:val="none"/>
-      </w:rPr>
-    </w:lvl>
-    <w:lvl w:ilvl="1">
-      <w:start w:val="1"/>
-      <w:numFmt w:val="bullet"/>
-      <w:lvlText w:val="○"/>
-      <w:lvlJc w:val="left"/>
-      <w:pPr>
-        <w:ind w:left="2880" w:hanging="360"/>
-      </w:pPr>
-      <w:rPr>
-        <w:u w:val="none"/>
-      </w:rPr>
-    </w:lvl>
-    <w:lvl w:ilvl="2">
-      <w:start w:val="1"/>
-      <w:numFmt w:val="bullet"/>
-      <w:lvlText w:val="■"/>
-      <w:lvlJc w:val="left"/>
-      <w:pPr>
-        <w:ind w:left="3600" w:hanging="360"/>
-      </w:pPr>
-      <w:rPr>
-        <w:u w:val="none"/>
-      </w:rPr>
-    </w:lvl>
-    <w:lvl w:ilvl="3">
-      <w:start w:val="1"/>
-      <w:numFmt w:val="bullet"/>
-      <w:lvlText w:val="●"/>
-      <w:lvlJc w:val="left"/>
-      <w:pPr>
-        <w:ind w:left="4320" w:hanging="360"/>
-      </w:pPr>
-      <w:rPr>
-        <w:u w:val="none"/>
-      </w:rPr>
-    </w:lvl>
-    <w:lvl w:ilvl="4">
-      <w:start w:val="1"/>
-      <w:numFmt w:val="bullet"/>
-      <w:lvlText w:val="○"/>
-      <w:lvlJc w:val="left"/>
-      <w:pPr>
-        <w:ind w:left="5040" w:hanging="360"/>
-      </w:pPr>
-      <w:rPr>
-        <w:u w:val="none"/>
-      </w:rPr>
-    </w:lvl>
-    <w:lvl w:ilvl="5">
-      <w:start w:val="1"/>
-      <w:numFmt w:val="bullet"/>
-      <w:lvlText w:val="■"/>
-      <w:lvlJc w:val="left"/>
-      <w:pPr>
-        <w:ind w:left="5760" w:hanging="360"/>
-      </w:pPr>
-      <w:rPr>
-        <w:u w:val="none"/>
-      </w:rPr>
-    </w:lvl>
-    <w:lvl w:ilvl="6">
-      <w:start w:val="1"/>
-      <w:numFmt w:val="bullet"/>
-      <w:lvlText w:val="●"/>
-      <w:lvlJc w:val="left"/>
-      <w:pPr>
-        <w:ind w:left="6480" w:hanging="360"/>
-      </w:pPr>
-      <w:rPr>
-        <w:u w:val="none"/>
-      </w:rPr>
-    </w:lvl>
-    <w:lvl w:ilvl="7">
-      <w:start w:val="1"/>
-      <w:numFmt w:val="bullet"/>
-      <w:lvlText w:val="○"/>
-      <w:lvlJc w:val="left"/>
-      <w:pPr>
-        <w:ind w:left="7200" w:hanging="360"/>
-      </w:pPr>
-      <w:rPr>
-        <w:u w:val="none"/>
-      </w:rPr>
-    </w:lvl>
-    <w:lvl w:ilvl="8">
-      <w:start w:val="1"/>
-      <w:numFmt w:val="bullet"/>
-      <w:lvlText w:val="■"/>
-      <w:lvlJc w:val="left"/>
-      <w:pPr>
-        <w:ind w:left="7920" w:hanging="360"/>
-      </w:pPr>
-      <w:rPr>
-        <w:u w:val="none"/>
-      </w:rPr>
-    </w:lvl>
-  </w:abstractNum>
-  <w:abstractNum w:abstractNumId="4">
-    <w:lvl w:ilvl="0">
-      <w:start w:val="1"/>
-      <w:numFmt w:val="bullet"/>
-      <w:lvlText w:val="●"/>
-      <w:lvlJc w:val="left"/>
-      <w:pPr>
-        <w:ind w:left="720" w:hanging="360"/>
-      </w:pPr>
-      <w:rPr>
-        <w:u w:val="none"/>
-      </w:rPr>
-    </w:lvl>
-    <w:lvl w:ilvl="1">
-      <w:start w:val="1"/>
-      <w:numFmt w:val="bullet"/>
-      <w:lvlText w:val="○"/>
-      <w:lvlJc w:val="left"/>
-      <w:pPr>
-        <w:ind w:left="1440" w:hanging="360"/>
-      </w:pPr>
-      <w:rPr>
-        <w:u w:val="none"/>
-      </w:rPr>
-    </w:lvl>
-    <w:lvl w:ilvl="2">
-      <w:start w:val="1"/>
-      <w:numFmt w:val="bullet"/>
-      <w:lvlText w:val="■"/>
-      <w:lvlJc w:val="left"/>
-      <w:pPr>
-        <w:ind w:left="2160" w:hanging="360"/>
-      </w:pPr>
-      <w:rPr>
-        <w:u w:val="none"/>
-      </w:rPr>
-    </w:lvl>
-    <w:lvl w:ilvl="3">
-      <w:start w:val="1"/>
-      <w:numFmt w:val="bullet"/>
-      <w:lvlText w:val="●"/>
-      <w:lvlJc w:val="left"/>
-      <w:pPr>
-        <w:ind w:left="2880" w:hanging="360"/>
-      </w:pPr>
-      <w:rPr>
-        <w:u w:val="none"/>
-      </w:rPr>
-    </w:lvl>
-    <w:lvl w:ilvl="4">
-      <w:start w:val="1"/>
-      <w:numFmt w:val="bullet"/>
-      <w:lvlText w:val="○"/>
-      <w:lvlJc w:val="left"/>
-      <w:pPr>
-        <w:ind w:left="3600" w:hanging="360"/>
-      </w:pPr>
-      <w:rPr>
-        <w:u w:val="none"/>
-      </w:rPr>
-    </w:lvl>
-    <w:lvl w:ilvl="5">
-      <w:start w:val="1"/>
-      <w:numFmt w:val="bullet"/>
-      <w:lvlText w:val="■"/>
-      <w:lvlJc w:val="left"/>
-      <w:pPr>
-        <w:ind w:left="4320" w:hanging="360"/>
-      </w:pPr>
-      <w:rPr>
-        <w:u w:val="none"/>
-      </w:rPr>
-    </w:lvl>
-    <w:lvl w:ilvl="6">
-      <w:start w:val="1"/>
-      <w:numFmt w:val="bullet"/>
-      <w:lvlText w:val="●"/>
-      <w:lvlJc w:val="left"/>
-      <w:pPr>
-        <w:ind w:left="5040" w:hanging="360"/>
-      </w:pPr>
-      <w:rPr>
-        <w:u w:val="none"/>
-      </w:rPr>
-    </w:lvl>
-    <w:lvl w:ilvl="7">
-      <w:start w:val="1"/>
-      <w:numFmt w:val="bullet"/>
-      <w:lvlText w:val="○"/>
-      <w:lvlJc w:val="left"/>
-      <w:pPr>
-        <w:ind w:left="5760" w:hanging="360"/>
-      </w:pPr>
-      <w:rPr>
-        <w:u w:val="none"/>
-      </w:rPr>
-    </w:lvl>
-    <w:lvl w:ilvl="8">
-      <w:start w:val="1"/>
-      <w:numFmt w:val="bullet"/>
-      <w:lvlText w:val="■"/>
-      <w:lvlJc w:val="left"/>
-      <w:pPr>
-        <w:ind w:left="6480" w:hanging="360"/>
-      </w:pPr>
-      <w:rPr>
-        <w:u w:val="none"/>
-      </w:rPr>
-    </w:lvl>
-  </w:abstractNum>
-  <w:abstractNum w:abstractNumId="5">
-    <w:lvl w:ilvl="0">
-      <w:start w:val="1"/>
-      <w:numFmt w:val="bullet"/>
-      <w:lvlText w:val="●"/>
-      <w:lvlJc w:val="left"/>
-      <w:pPr>
-        <w:ind w:left="1440" w:hanging="360"/>
-      </w:pPr>
-      <w:rPr>
-        <w:u w:val="none"/>
-      </w:rPr>
-    </w:lvl>
-    <w:lvl w:ilvl="1">
-      <w:start w:val="1"/>
-      <w:numFmt w:val="bullet"/>
-      <w:lvlText w:val="○"/>
-      <w:lvlJc w:val="left"/>
-      <w:pPr>
-        <w:ind w:left="2160" w:hanging="360"/>
-      </w:pPr>
-      <w:rPr>
-        <w:u w:val="none"/>
-      </w:rPr>
-    </w:lvl>
-    <w:lvl w:ilvl="2">
-      <w:start w:val="1"/>
-      <w:numFmt w:val="bullet"/>
-      <w:lvlText w:val="■"/>
-      <w:lvlJc w:val="left"/>
-      <w:pPr>
-        <w:ind w:left="2880" w:hanging="360"/>
-      </w:pPr>
-      <w:rPr>
-        <w:u w:val="none"/>
-      </w:rPr>
-    </w:lvl>
-    <w:lvl w:ilvl="3">
-      <w:start w:val="1"/>
-      <w:numFmt w:val="bullet"/>
-      <w:lvlText w:val="●"/>
-      <w:lvlJc w:val="left"/>
-      <w:pPr>
-        <w:ind w:left="3600" w:hanging="360"/>
-      </w:pPr>
-      <w:rPr>
-        <w:u w:val="none"/>
-      </w:rPr>
-    </w:lvl>
-    <w:lvl w:ilvl="4">
-      <w:start w:val="1"/>
-      <w:numFmt w:val="bullet"/>
-      <w:lvlText w:val="○"/>
-      <w:lvlJc w:val="left"/>
-      <w:pPr>
-        <w:ind w:left="4320" w:hanging="360"/>
-      </w:pPr>
-      <w:rPr>
-        <w:u w:val="none"/>
-      </w:rPr>
-    </w:lvl>
-    <w:lvl w:ilvl="5">
-      <w:start w:val="1"/>
-      <w:numFmt w:val="bullet"/>
-      <w:lvlText w:val="■"/>
-      <w:lvlJc w:val="left"/>
-      <w:pPr>
-        <w:ind w:left="5040" w:hanging="360"/>
-      </w:pPr>
-      <w:rPr>
-        <w:u w:val="none"/>
-      </w:rPr>
-    </w:lvl>
-    <w:lvl w:ilvl="6">
-      <w:start w:val="1"/>
-      <w:numFmt w:val="bullet"/>
-      <w:lvlText w:val="●"/>
-      <w:lvlJc w:val="left"/>
-      <w:pPr>
-        <w:ind w:left="5760" w:hanging="360"/>
-      </w:pPr>
-      <w:rPr>
-        <w:u w:val="none"/>
-      </w:rPr>
-    </w:lvl>
-    <w:lvl w:ilvl="7">
-      <w:start w:val="1"/>
-      <w:numFmt w:val="bullet"/>
-      <w:lvlText w:val="○"/>
-      <w:lvlJc w:val="left"/>
-      <w:pPr>
-        <w:ind w:left="6480" w:hanging="360"/>
-      </w:pPr>
-      <w:rPr>
-        <w:u w:val="none"/>
-      </w:rPr>
-    </w:lvl>
-    <w:lvl w:ilvl="8">
-      <w:start w:val="1"/>
-      <w:numFmt w:val="bullet"/>
-      <w:lvlText w:val="■"/>
-      <w:lvlJc w:val="left"/>
-      <w:pPr>
-        <w:ind w:left="7200" w:hanging="360"/>
-      </w:pPr>
-      <w:rPr>
-        <w:u w:val="none"/>
-      </w:rPr>
-    </w:lvl>
-  </w:abstractNum>
   <w:abstractNum w:abstractNumId="6">
     <w:lvl w:ilvl="0">
       <w:start w:val="1"/>
@@ -3255,31 +4902,31 @@
         <w:ind w:left="720" w:hanging="360"/>
       </w:pPr>
       <w:rPr>
-        <w:rFonts w:ascii="Noto Sans Symbols" w:cs="Noto Sans Symbols" w:eastAsia="Noto Sans Symbols" w:hAnsi="Noto Sans Symbols"/>
+        <w:u w:val="none"/>
       </w:rPr>
     </w:lvl>
     <w:lvl w:ilvl="1">
       <w:start w:val="1"/>
       <w:numFmt w:val="bullet"/>
-      <w:lvlText w:val="o"/>
-      <w:lvlJc w:val="left"/>
-      <w:pPr>
-        <w:ind w:left="1440" w:hanging="360"/>
-      </w:pPr>
-      <w:rPr>
-        <w:rFonts w:ascii="Courier New" w:cs="Courier New" w:eastAsia="Courier New" w:hAnsi="Courier New"/>
+      <w:lvlText w:val="○"/>
+      <w:lvlJc w:val="left"/>
+      <w:pPr>
+        <w:ind w:left="1440" w:hanging="360"/>
+      </w:pPr>
+      <w:rPr>
+        <w:u w:val="none"/>
       </w:rPr>
     </w:lvl>
     <w:lvl w:ilvl="2">
       <w:start w:val="1"/>
       <w:numFmt w:val="bullet"/>
-      <w:lvlText w:val="▪"/>
+      <w:lvlText w:val="■"/>
       <w:lvlJc w:val="left"/>
       <w:pPr>
         <w:ind w:left="2160" w:hanging="360"/>
       </w:pPr>
       <w:rPr>
-        <w:rFonts w:ascii="Noto Sans Symbols" w:cs="Noto Sans Symbols" w:eastAsia="Noto Sans Symbols" w:hAnsi="Noto Sans Symbols"/>
+        <w:u w:val="none"/>
       </w:rPr>
     </w:lvl>
     <w:lvl w:ilvl="3">
@@ -3291,31 +4938,31 @@
         <w:ind w:left="2880" w:hanging="360"/>
       </w:pPr>
       <w:rPr>
-        <w:rFonts w:ascii="Noto Sans Symbols" w:cs="Noto Sans Symbols" w:eastAsia="Noto Sans Symbols" w:hAnsi="Noto Sans Symbols"/>
+        <w:u w:val="none"/>
       </w:rPr>
     </w:lvl>
     <w:lvl w:ilvl="4">
       <w:start w:val="1"/>
       <w:numFmt w:val="bullet"/>
-      <w:lvlText w:val="o"/>
+      <w:lvlText w:val="○"/>
       <w:lvlJc w:val="left"/>
       <w:pPr>
         <w:ind w:left="3600" w:hanging="360"/>
       </w:pPr>
       <w:rPr>
-        <w:rFonts w:ascii="Courier New" w:cs="Courier New" w:eastAsia="Courier New" w:hAnsi="Courier New"/>
+        <w:u w:val="none"/>
       </w:rPr>
     </w:lvl>
     <w:lvl w:ilvl="5">
       <w:start w:val="1"/>
       <w:numFmt w:val="bullet"/>
-      <w:lvlText w:val="▪"/>
+      <w:lvlText w:val="■"/>
       <w:lvlJc w:val="left"/>
       <w:pPr>
         <w:ind w:left="4320" w:hanging="360"/>
       </w:pPr>
       <w:rPr>
-        <w:rFonts w:ascii="Noto Sans Symbols" w:cs="Noto Sans Symbols" w:eastAsia="Noto Sans Symbols" w:hAnsi="Noto Sans Symbols"/>
+        <w:u w:val="none"/>
       </w:rPr>
     </w:lvl>
     <w:lvl w:ilvl="6">
@@ -3327,31 +4974,31 @@
         <w:ind w:left="5040" w:hanging="360"/>
       </w:pPr>
       <w:rPr>
-        <w:rFonts w:ascii="Noto Sans Symbols" w:cs="Noto Sans Symbols" w:eastAsia="Noto Sans Symbols" w:hAnsi="Noto Sans Symbols"/>
+        <w:u w:val="none"/>
       </w:rPr>
     </w:lvl>
     <w:lvl w:ilvl="7">
       <w:start w:val="1"/>
       <w:numFmt w:val="bullet"/>
-      <w:lvlText w:val="o"/>
+      <w:lvlText w:val="○"/>
       <w:lvlJc w:val="left"/>
       <w:pPr>
         <w:ind w:left="5760" w:hanging="360"/>
       </w:pPr>
       <w:rPr>
-        <w:rFonts w:ascii="Courier New" w:cs="Courier New" w:eastAsia="Courier New" w:hAnsi="Courier New"/>
+        <w:u w:val="none"/>
       </w:rPr>
     </w:lvl>
     <w:lvl w:ilvl="8">
       <w:start w:val="1"/>
       <w:numFmt w:val="bullet"/>
-      <w:lvlText w:val="▪"/>
+      <w:lvlText w:val="■"/>
       <w:lvlJc w:val="left"/>
       <w:pPr>
         <w:ind w:left="6480" w:hanging="360"/>
       </w:pPr>
       <w:rPr>
-        <w:rFonts w:ascii="Noto Sans Symbols" w:cs="Noto Sans Symbols" w:eastAsia="Noto Sans Symbols" w:hAnsi="Noto Sans Symbols"/>
+        <w:u w:val="none"/>
       </w:rPr>
     </w:lvl>
   </w:abstractNum>
@@ -3362,34 +5009,34 @@
       <w:lvlText w:val="●"/>
       <w:lvlJc w:val="left"/>
       <w:pPr>
-        <w:ind w:left="720" w:hanging="360"/>
-      </w:pPr>
-      <w:rPr>
-        <w:rFonts w:ascii="Noto Sans Symbols" w:cs="Noto Sans Symbols" w:eastAsia="Noto Sans Symbols" w:hAnsi="Noto Sans Symbols"/>
+        <w:ind w:left="2160" w:hanging="360"/>
+      </w:pPr>
+      <w:rPr>
+        <w:u w:val="none"/>
       </w:rPr>
     </w:lvl>
     <w:lvl w:ilvl="1">
       <w:start w:val="1"/>
       <w:numFmt w:val="bullet"/>
-      <w:lvlText w:val="o"/>
-      <w:lvlJc w:val="left"/>
-      <w:pPr>
-        <w:ind w:left="1440" w:hanging="360"/>
-      </w:pPr>
-      <w:rPr>
-        <w:rFonts w:ascii="Courier New" w:cs="Courier New" w:eastAsia="Courier New" w:hAnsi="Courier New"/>
+      <w:lvlText w:val="○"/>
+      <w:lvlJc w:val="left"/>
+      <w:pPr>
+        <w:ind w:left="2880" w:hanging="360"/>
+      </w:pPr>
+      <w:rPr>
+        <w:u w:val="none"/>
       </w:rPr>
     </w:lvl>
     <w:lvl w:ilvl="2">
       <w:start w:val="1"/>
       <w:numFmt w:val="bullet"/>
-      <w:lvlText w:val="▪"/>
-      <w:lvlJc w:val="left"/>
-      <w:pPr>
-        <w:ind w:left="2160" w:hanging="360"/>
-      </w:pPr>
-      <w:rPr>
-        <w:rFonts w:ascii="Noto Sans Symbols" w:cs="Noto Sans Symbols" w:eastAsia="Noto Sans Symbols" w:hAnsi="Noto Sans Symbols"/>
+      <w:lvlText w:val="■"/>
+      <w:lvlJc w:val="left"/>
+      <w:pPr>
+        <w:ind w:left="3600" w:hanging="360"/>
+      </w:pPr>
+      <w:rPr>
+        <w:u w:val="none"/>
       </w:rPr>
     </w:lvl>
     <w:lvl w:ilvl="3">
@@ -3398,34 +5045,34 @@
       <w:lvlText w:val="●"/>
       <w:lvlJc w:val="left"/>
       <w:pPr>
-        <w:ind w:left="2880" w:hanging="360"/>
-      </w:pPr>
-      <w:rPr>
-        <w:rFonts w:ascii="Noto Sans Symbols" w:cs="Noto Sans Symbols" w:eastAsia="Noto Sans Symbols" w:hAnsi="Noto Sans Symbols"/>
+        <w:ind w:left="4320" w:hanging="360"/>
+      </w:pPr>
+      <w:rPr>
+        <w:u w:val="none"/>
       </w:rPr>
     </w:lvl>
     <w:lvl w:ilvl="4">
       <w:start w:val="1"/>
       <w:numFmt w:val="bullet"/>
-      <w:lvlText w:val="o"/>
-      <w:lvlJc w:val="left"/>
-      <w:pPr>
-        <w:ind w:left="3600" w:hanging="360"/>
-      </w:pPr>
-      <w:rPr>
-        <w:rFonts w:ascii="Courier New" w:cs="Courier New" w:eastAsia="Courier New" w:hAnsi="Courier New"/>
+      <w:lvlText w:val="○"/>
+      <w:lvlJc w:val="left"/>
+      <w:pPr>
+        <w:ind w:left="5040" w:hanging="360"/>
+      </w:pPr>
+      <w:rPr>
+        <w:u w:val="none"/>
       </w:rPr>
     </w:lvl>
     <w:lvl w:ilvl="5">
       <w:start w:val="1"/>
       <w:numFmt w:val="bullet"/>
-      <w:lvlText w:val="▪"/>
-      <w:lvlJc w:val="left"/>
-      <w:pPr>
-        <w:ind w:left="4320" w:hanging="360"/>
-      </w:pPr>
-      <w:rPr>
-        <w:rFonts w:ascii="Noto Sans Symbols" w:cs="Noto Sans Symbols" w:eastAsia="Noto Sans Symbols" w:hAnsi="Noto Sans Symbols"/>
+      <w:lvlText w:val="■"/>
+      <w:lvlJc w:val="left"/>
+      <w:pPr>
+        <w:ind w:left="5760" w:hanging="360"/>
+      </w:pPr>
+      <w:rPr>
+        <w:u w:val="none"/>
       </w:rPr>
     </w:lvl>
     <w:lvl w:ilvl="6">
@@ -3434,34 +5081,34 @@
       <w:lvlText w:val="●"/>
       <w:lvlJc w:val="left"/>
       <w:pPr>
-        <w:ind w:left="5040" w:hanging="360"/>
-      </w:pPr>
-      <w:rPr>
-        <w:rFonts w:ascii="Noto Sans Symbols" w:cs="Noto Sans Symbols" w:eastAsia="Noto Sans Symbols" w:hAnsi="Noto Sans Symbols"/>
+        <w:ind w:left="6480" w:hanging="360"/>
+      </w:pPr>
+      <w:rPr>
+        <w:u w:val="none"/>
       </w:rPr>
     </w:lvl>
     <w:lvl w:ilvl="7">
       <w:start w:val="1"/>
       <w:numFmt w:val="bullet"/>
-      <w:lvlText w:val="o"/>
-      <w:lvlJc w:val="left"/>
-      <w:pPr>
-        <w:ind w:left="5760" w:hanging="360"/>
-      </w:pPr>
-      <w:rPr>
-        <w:rFonts w:ascii="Courier New" w:cs="Courier New" w:eastAsia="Courier New" w:hAnsi="Courier New"/>
+      <w:lvlText w:val="○"/>
+      <w:lvlJc w:val="left"/>
+      <w:pPr>
+        <w:ind w:left="7200" w:hanging="360"/>
+      </w:pPr>
+      <w:rPr>
+        <w:u w:val="none"/>
       </w:rPr>
     </w:lvl>
     <w:lvl w:ilvl="8">
       <w:start w:val="1"/>
       <w:numFmt w:val="bullet"/>
-      <w:lvlText w:val="▪"/>
-      <w:lvlJc w:val="left"/>
-      <w:pPr>
-        <w:ind w:left="6480" w:hanging="360"/>
-      </w:pPr>
-      <w:rPr>
-        <w:rFonts w:ascii="Noto Sans Symbols" w:cs="Noto Sans Symbols" w:eastAsia="Noto Sans Symbols" w:hAnsi="Noto Sans Symbols"/>
+      <w:lvlText w:val="■"/>
+      <w:lvlJc w:val="left"/>
+      <w:pPr>
+        <w:ind w:left="7920" w:hanging="360"/>
+      </w:pPr>
+      <w:rPr>
+        <w:u w:val="none"/>
       </w:rPr>
     </w:lvl>
   </w:abstractNum>
@@ -3475,6 +5122,446 @@
         <w:ind w:left="720" w:hanging="360"/>
       </w:pPr>
       <w:rPr>
+        <w:u w:val="none"/>
+      </w:rPr>
+    </w:lvl>
+    <w:lvl w:ilvl="1">
+      <w:start w:val="1"/>
+      <w:numFmt w:val="bullet"/>
+      <w:lvlText w:val="○"/>
+      <w:lvlJc w:val="left"/>
+      <w:pPr>
+        <w:ind w:left="1440" w:hanging="360"/>
+      </w:pPr>
+      <w:rPr>
+        <w:u w:val="none"/>
+      </w:rPr>
+    </w:lvl>
+    <w:lvl w:ilvl="2">
+      <w:start w:val="1"/>
+      <w:numFmt w:val="bullet"/>
+      <w:lvlText w:val="■"/>
+      <w:lvlJc w:val="left"/>
+      <w:pPr>
+        <w:ind w:left="2160" w:hanging="360"/>
+      </w:pPr>
+      <w:rPr>
+        <w:u w:val="none"/>
+      </w:rPr>
+    </w:lvl>
+    <w:lvl w:ilvl="3">
+      <w:start w:val="1"/>
+      <w:numFmt w:val="bullet"/>
+      <w:lvlText w:val="●"/>
+      <w:lvlJc w:val="left"/>
+      <w:pPr>
+        <w:ind w:left="2880" w:hanging="360"/>
+      </w:pPr>
+      <w:rPr>
+        <w:u w:val="none"/>
+      </w:rPr>
+    </w:lvl>
+    <w:lvl w:ilvl="4">
+      <w:start w:val="1"/>
+      <w:numFmt w:val="bullet"/>
+      <w:lvlText w:val="○"/>
+      <w:lvlJc w:val="left"/>
+      <w:pPr>
+        <w:ind w:left="3600" w:hanging="360"/>
+      </w:pPr>
+      <w:rPr>
+        <w:u w:val="none"/>
+      </w:rPr>
+    </w:lvl>
+    <w:lvl w:ilvl="5">
+      <w:start w:val="1"/>
+      <w:numFmt w:val="bullet"/>
+      <w:lvlText w:val="■"/>
+      <w:lvlJc w:val="left"/>
+      <w:pPr>
+        <w:ind w:left="4320" w:hanging="360"/>
+      </w:pPr>
+      <w:rPr>
+        <w:u w:val="none"/>
+      </w:rPr>
+    </w:lvl>
+    <w:lvl w:ilvl="6">
+      <w:start w:val="1"/>
+      <w:numFmt w:val="bullet"/>
+      <w:lvlText w:val="●"/>
+      <w:lvlJc w:val="left"/>
+      <w:pPr>
+        <w:ind w:left="5040" w:hanging="360"/>
+      </w:pPr>
+      <w:rPr>
+        <w:u w:val="none"/>
+      </w:rPr>
+    </w:lvl>
+    <w:lvl w:ilvl="7">
+      <w:start w:val="1"/>
+      <w:numFmt w:val="bullet"/>
+      <w:lvlText w:val="○"/>
+      <w:lvlJc w:val="left"/>
+      <w:pPr>
+        <w:ind w:left="5760" w:hanging="360"/>
+      </w:pPr>
+      <w:rPr>
+        <w:u w:val="none"/>
+      </w:rPr>
+    </w:lvl>
+    <w:lvl w:ilvl="8">
+      <w:start w:val="1"/>
+      <w:numFmt w:val="bullet"/>
+      <w:lvlText w:val="■"/>
+      <w:lvlJc w:val="left"/>
+      <w:pPr>
+        <w:ind w:left="6480" w:hanging="360"/>
+      </w:pPr>
+      <w:rPr>
+        <w:u w:val="none"/>
+      </w:rPr>
+    </w:lvl>
+  </w:abstractNum>
+  <w:abstractNum w:abstractNumId="9">
+    <w:lvl w:ilvl="0">
+      <w:start w:val="1"/>
+      <w:numFmt w:val="bullet"/>
+      <w:lvlText w:val="●"/>
+      <w:lvlJc w:val="left"/>
+      <w:pPr>
+        <w:ind w:left="1440" w:hanging="360"/>
+      </w:pPr>
+      <w:rPr>
+        <w:u w:val="none"/>
+      </w:rPr>
+    </w:lvl>
+    <w:lvl w:ilvl="1">
+      <w:start w:val="1"/>
+      <w:numFmt w:val="bullet"/>
+      <w:lvlText w:val="○"/>
+      <w:lvlJc w:val="left"/>
+      <w:pPr>
+        <w:ind w:left="2160" w:hanging="360"/>
+      </w:pPr>
+      <w:rPr>
+        <w:u w:val="none"/>
+      </w:rPr>
+    </w:lvl>
+    <w:lvl w:ilvl="2">
+      <w:start w:val="1"/>
+      <w:numFmt w:val="bullet"/>
+      <w:lvlText w:val="■"/>
+      <w:lvlJc w:val="left"/>
+      <w:pPr>
+        <w:ind w:left="2880" w:hanging="360"/>
+      </w:pPr>
+      <w:rPr>
+        <w:u w:val="none"/>
+      </w:rPr>
+    </w:lvl>
+    <w:lvl w:ilvl="3">
+      <w:start w:val="1"/>
+      <w:numFmt w:val="bullet"/>
+      <w:lvlText w:val="●"/>
+      <w:lvlJc w:val="left"/>
+      <w:pPr>
+        <w:ind w:left="3600" w:hanging="360"/>
+      </w:pPr>
+      <w:rPr>
+        <w:u w:val="none"/>
+      </w:rPr>
+    </w:lvl>
+    <w:lvl w:ilvl="4">
+      <w:start w:val="1"/>
+      <w:numFmt w:val="bullet"/>
+      <w:lvlText w:val="○"/>
+      <w:lvlJc w:val="left"/>
+      <w:pPr>
+        <w:ind w:left="4320" w:hanging="360"/>
+      </w:pPr>
+      <w:rPr>
+        <w:u w:val="none"/>
+      </w:rPr>
+    </w:lvl>
+    <w:lvl w:ilvl="5">
+      <w:start w:val="1"/>
+      <w:numFmt w:val="bullet"/>
+      <w:lvlText w:val="■"/>
+      <w:lvlJc w:val="left"/>
+      <w:pPr>
+        <w:ind w:left="5040" w:hanging="360"/>
+      </w:pPr>
+      <w:rPr>
+        <w:u w:val="none"/>
+      </w:rPr>
+    </w:lvl>
+    <w:lvl w:ilvl="6">
+      <w:start w:val="1"/>
+      <w:numFmt w:val="bullet"/>
+      <w:lvlText w:val="●"/>
+      <w:lvlJc w:val="left"/>
+      <w:pPr>
+        <w:ind w:left="5760" w:hanging="360"/>
+      </w:pPr>
+      <w:rPr>
+        <w:u w:val="none"/>
+      </w:rPr>
+    </w:lvl>
+    <w:lvl w:ilvl="7">
+      <w:start w:val="1"/>
+      <w:numFmt w:val="bullet"/>
+      <w:lvlText w:val="○"/>
+      <w:lvlJc w:val="left"/>
+      <w:pPr>
+        <w:ind w:left="6480" w:hanging="360"/>
+      </w:pPr>
+      <w:rPr>
+        <w:u w:val="none"/>
+      </w:rPr>
+    </w:lvl>
+    <w:lvl w:ilvl="8">
+      <w:start w:val="1"/>
+      <w:numFmt w:val="bullet"/>
+      <w:lvlText w:val="■"/>
+      <w:lvlJc w:val="left"/>
+      <w:pPr>
+        <w:ind w:left="7200" w:hanging="360"/>
+      </w:pPr>
+      <w:rPr>
+        <w:u w:val="none"/>
+      </w:rPr>
+    </w:lvl>
+  </w:abstractNum>
+  <w:abstractNum w:abstractNumId="10">
+    <w:lvl w:ilvl="0">
+      <w:start w:val="1"/>
+      <w:numFmt w:val="bullet"/>
+      <w:lvlText w:val="●"/>
+      <w:lvlJc w:val="left"/>
+      <w:pPr>
+        <w:ind w:left="720" w:hanging="360"/>
+      </w:pPr>
+      <w:rPr>
+        <w:rFonts w:ascii="Noto Sans Symbols" w:cs="Noto Sans Symbols" w:eastAsia="Noto Sans Symbols" w:hAnsi="Noto Sans Symbols"/>
+      </w:rPr>
+    </w:lvl>
+    <w:lvl w:ilvl="1">
+      <w:start w:val="1"/>
+      <w:numFmt w:val="bullet"/>
+      <w:lvlText w:val="o"/>
+      <w:lvlJc w:val="left"/>
+      <w:pPr>
+        <w:ind w:left="1440" w:hanging="360"/>
+      </w:pPr>
+      <w:rPr>
+        <w:rFonts w:ascii="Courier New" w:cs="Courier New" w:eastAsia="Courier New" w:hAnsi="Courier New"/>
+      </w:rPr>
+    </w:lvl>
+    <w:lvl w:ilvl="2">
+      <w:start w:val="1"/>
+      <w:numFmt w:val="bullet"/>
+      <w:lvlText w:val="▪"/>
+      <w:lvlJc w:val="left"/>
+      <w:pPr>
+        <w:ind w:left="2160" w:hanging="360"/>
+      </w:pPr>
+      <w:rPr>
+        <w:rFonts w:ascii="Noto Sans Symbols" w:cs="Noto Sans Symbols" w:eastAsia="Noto Sans Symbols" w:hAnsi="Noto Sans Symbols"/>
+      </w:rPr>
+    </w:lvl>
+    <w:lvl w:ilvl="3">
+      <w:start w:val="1"/>
+      <w:numFmt w:val="bullet"/>
+      <w:lvlText w:val="●"/>
+      <w:lvlJc w:val="left"/>
+      <w:pPr>
+        <w:ind w:left="2880" w:hanging="360"/>
+      </w:pPr>
+      <w:rPr>
+        <w:rFonts w:ascii="Noto Sans Symbols" w:cs="Noto Sans Symbols" w:eastAsia="Noto Sans Symbols" w:hAnsi="Noto Sans Symbols"/>
+      </w:rPr>
+    </w:lvl>
+    <w:lvl w:ilvl="4">
+      <w:start w:val="1"/>
+      <w:numFmt w:val="bullet"/>
+      <w:lvlText w:val="o"/>
+      <w:lvlJc w:val="left"/>
+      <w:pPr>
+        <w:ind w:left="3600" w:hanging="360"/>
+      </w:pPr>
+      <w:rPr>
+        <w:rFonts w:ascii="Courier New" w:cs="Courier New" w:eastAsia="Courier New" w:hAnsi="Courier New"/>
+      </w:rPr>
+    </w:lvl>
+    <w:lvl w:ilvl="5">
+      <w:start w:val="1"/>
+      <w:numFmt w:val="bullet"/>
+      <w:lvlText w:val="▪"/>
+      <w:lvlJc w:val="left"/>
+      <w:pPr>
+        <w:ind w:left="4320" w:hanging="360"/>
+      </w:pPr>
+      <w:rPr>
+        <w:rFonts w:ascii="Noto Sans Symbols" w:cs="Noto Sans Symbols" w:eastAsia="Noto Sans Symbols" w:hAnsi="Noto Sans Symbols"/>
+      </w:rPr>
+    </w:lvl>
+    <w:lvl w:ilvl="6">
+      <w:start w:val="1"/>
+      <w:numFmt w:val="bullet"/>
+      <w:lvlText w:val="●"/>
+      <w:lvlJc w:val="left"/>
+      <w:pPr>
+        <w:ind w:left="5040" w:hanging="360"/>
+      </w:pPr>
+      <w:rPr>
+        <w:rFonts w:ascii="Noto Sans Symbols" w:cs="Noto Sans Symbols" w:eastAsia="Noto Sans Symbols" w:hAnsi="Noto Sans Symbols"/>
+      </w:rPr>
+    </w:lvl>
+    <w:lvl w:ilvl="7">
+      <w:start w:val="1"/>
+      <w:numFmt w:val="bullet"/>
+      <w:lvlText w:val="o"/>
+      <w:lvlJc w:val="left"/>
+      <w:pPr>
+        <w:ind w:left="5760" w:hanging="360"/>
+      </w:pPr>
+      <w:rPr>
+        <w:rFonts w:ascii="Courier New" w:cs="Courier New" w:eastAsia="Courier New" w:hAnsi="Courier New"/>
+      </w:rPr>
+    </w:lvl>
+    <w:lvl w:ilvl="8">
+      <w:start w:val="1"/>
+      <w:numFmt w:val="bullet"/>
+      <w:lvlText w:val="▪"/>
+      <w:lvlJc w:val="left"/>
+      <w:pPr>
+        <w:ind w:left="6480" w:hanging="360"/>
+      </w:pPr>
+      <w:rPr>
+        <w:rFonts w:ascii="Noto Sans Symbols" w:cs="Noto Sans Symbols" w:eastAsia="Noto Sans Symbols" w:hAnsi="Noto Sans Symbols"/>
+      </w:rPr>
+    </w:lvl>
+  </w:abstractNum>
+  <w:abstractNum w:abstractNumId="11">
+    <w:lvl w:ilvl="0">
+      <w:start w:val="1"/>
+      <w:numFmt w:val="bullet"/>
+      <w:lvlText w:val="●"/>
+      <w:lvlJc w:val="left"/>
+      <w:pPr>
+        <w:ind w:left="720" w:hanging="360"/>
+      </w:pPr>
+      <w:rPr>
+        <w:rFonts w:ascii="Noto Sans Symbols" w:cs="Noto Sans Symbols" w:eastAsia="Noto Sans Symbols" w:hAnsi="Noto Sans Symbols"/>
+      </w:rPr>
+    </w:lvl>
+    <w:lvl w:ilvl="1">
+      <w:start w:val="1"/>
+      <w:numFmt w:val="bullet"/>
+      <w:lvlText w:val="o"/>
+      <w:lvlJc w:val="left"/>
+      <w:pPr>
+        <w:ind w:left="1440" w:hanging="360"/>
+      </w:pPr>
+      <w:rPr>
+        <w:rFonts w:ascii="Courier New" w:cs="Courier New" w:eastAsia="Courier New" w:hAnsi="Courier New"/>
+      </w:rPr>
+    </w:lvl>
+    <w:lvl w:ilvl="2">
+      <w:start w:val="1"/>
+      <w:numFmt w:val="bullet"/>
+      <w:lvlText w:val="▪"/>
+      <w:lvlJc w:val="left"/>
+      <w:pPr>
+        <w:ind w:left="2160" w:hanging="360"/>
+      </w:pPr>
+      <w:rPr>
+        <w:rFonts w:ascii="Noto Sans Symbols" w:cs="Noto Sans Symbols" w:eastAsia="Noto Sans Symbols" w:hAnsi="Noto Sans Symbols"/>
+      </w:rPr>
+    </w:lvl>
+    <w:lvl w:ilvl="3">
+      <w:start w:val="1"/>
+      <w:numFmt w:val="bullet"/>
+      <w:lvlText w:val="●"/>
+      <w:lvlJc w:val="left"/>
+      <w:pPr>
+        <w:ind w:left="2880" w:hanging="360"/>
+      </w:pPr>
+      <w:rPr>
+        <w:rFonts w:ascii="Noto Sans Symbols" w:cs="Noto Sans Symbols" w:eastAsia="Noto Sans Symbols" w:hAnsi="Noto Sans Symbols"/>
+      </w:rPr>
+    </w:lvl>
+    <w:lvl w:ilvl="4">
+      <w:start w:val="1"/>
+      <w:numFmt w:val="bullet"/>
+      <w:lvlText w:val="o"/>
+      <w:lvlJc w:val="left"/>
+      <w:pPr>
+        <w:ind w:left="3600" w:hanging="360"/>
+      </w:pPr>
+      <w:rPr>
+        <w:rFonts w:ascii="Courier New" w:cs="Courier New" w:eastAsia="Courier New" w:hAnsi="Courier New"/>
+      </w:rPr>
+    </w:lvl>
+    <w:lvl w:ilvl="5">
+      <w:start w:val="1"/>
+      <w:numFmt w:val="bullet"/>
+      <w:lvlText w:val="▪"/>
+      <w:lvlJc w:val="left"/>
+      <w:pPr>
+        <w:ind w:left="4320" w:hanging="360"/>
+      </w:pPr>
+      <w:rPr>
+        <w:rFonts w:ascii="Noto Sans Symbols" w:cs="Noto Sans Symbols" w:eastAsia="Noto Sans Symbols" w:hAnsi="Noto Sans Symbols"/>
+      </w:rPr>
+    </w:lvl>
+    <w:lvl w:ilvl="6">
+      <w:start w:val="1"/>
+      <w:numFmt w:val="bullet"/>
+      <w:lvlText w:val="●"/>
+      <w:lvlJc w:val="left"/>
+      <w:pPr>
+        <w:ind w:left="5040" w:hanging="360"/>
+      </w:pPr>
+      <w:rPr>
+        <w:rFonts w:ascii="Noto Sans Symbols" w:cs="Noto Sans Symbols" w:eastAsia="Noto Sans Symbols" w:hAnsi="Noto Sans Symbols"/>
+      </w:rPr>
+    </w:lvl>
+    <w:lvl w:ilvl="7">
+      <w:start w:val="1"/>
+      <w:numFmt w:val="bullet"/>
+      <w:lvlText w:val="o"/>
+      <w:lvlJc w:val="left"/>
+      <w:pPr>
+        <w:ind w:left="5760" w:hanging="360"/>
+      </w:pPr>
+      <w:rPr>
+        <w:rFonts w:ascii="Courier New" w:cs="Courier New" w:eastAsia="Courier New" w:hAnsi="Courier New"/>
+      </w:rPr>
+    </w:lvl>
+    <w:lvl w:ilvl="8">
+      <w:start w:val="1"/>
+      <w:numFmt w:val="bullet"/>
+      <w:lvlText w:val="▪"/>
+      <w:lvlJc w:val="left"/>
+      <w:pPr>
+        <w:ind w:left="6480" w:hanging="360"/>
+      </w:pPr>
+      <w:rPr>
+        <w:rFonts w:ascii="Noto Sans Symbols" w:cs="Noto Sans Symbols" w:eastAsia="Noto Sans Symbols" w:hAnsi="Noto Sans Symbols"/>
+      </w:rPr>
+    </w:lvl>
+  </w:abstractNum>
+  <w:abstractNum w:abstractNumId="12">
+    <w:lvl w:ilvl="0">
+      <w:start w:val="1"/>
+      <w:numFmt w:val="bullet"/>
+      <w:lvlText w:val="●"/>
+      <w:lvlJc w:val="left"/>
+      <w:pPr>
+        <w:ind w:left="720" w:hanging="360"/>
+      </w:pPr>
+      <w:rPr>
         <w:rFonts w:ascii="Noto Sans Symbols" w:cs="Noto Sans Symbols" w:eastAsia="Noto Sans Symbols" w:hAnsi="Noto Sans Symbols"/>
         <w:sz w:val="20"/>
         <w:szCs w:val="20"/>
@@ -3591,7 +5678,7 @@
       </w:rPr>
     </w:lvl>
   </w:abstractNum>
-  <w:abstractNum w:abstractNumId="9">
+  <w:abstractNum w:abstractNumId="13">
     <w:lvl w:ilvl="0">
       <w:start w:val="1"/>
       <w:numFmt w:val="bullet"/>
@@ -3717,7 +5804,7 @@
       </w:rPr>
     </w:lvl>
   </w:abstractNum>
-  <w:abstractNum w:abstractNumId="10">
+  <w:abstractNum w:abstractNumId="14">
     <w:lvl w:ilvl="0">
       <w:start w:val="1"/>
       <w:numFmt w:val="bullet"/>
@@ -3845,7 +5932,7 @@
       </w:rPr>
     </w:lvl>
   </w:abstractNum>
-  <w:abstractNum w:abstractNumId="11">
+  <w:abstractNum w:abstractNumId="15">
     <w:lvl w:ilvl="0">
       <w:start w:val="1"/>
       <w:numFmt w:val="bullet"/>
@@ -3973,7 +6060,7 @@
       </w:rPr>
     </w:lvl>
   </w:abstractNum>
-  <w:abstractNum w:abstractNumId="12">
+  <w:abstractNum w:abstractNumId="16">
     <w:lvl w:ilvl="0">
       <w:start w:val="1"/>
       <w:numFmt w:val="bullet"/>
@@ -4083,7 +6170,227 @@
       </w:rPr>
     </w:lvl>
   </w:abstractNum>
-  <w:abstractNum w:abstractNumId="13">
+  <w:abstractNum w:abstractNumId="17">
+    <w:lvl w:ilvl="0">
+      <w:start w:val="1"/>
+      <w:numFmt w:val="bullet"/>
+      <w:lvlText w:val="●"/>
+      <w:lvlJc w:val="left"/>
+      <w:pPr>
+        <w:ind w:left="720" w:hanging="360"/>
+      </w:pPr>
+      <w:rPr>
+        <w:u w:val="none"/>
+      </w:rPr>
+    </w:lvl>
+    <w:lvl w:ilvl="1">
+      <w:start w:val="1"/>
+      <w:numFmt w:val="bullet"/>
+      <w:lvlText w:val="○"/>
+      <w:lvlJc w:val="left"/>
+      <w:pPr>
+        <w:ind w:left="1440" w:hanging="360"/>
+      </w:pPr>
+      <w:rPr>
+        <w:u w:val="none"/>
+      </w:rPr>
+    </w:lvl>
+    <w:lvl w:ilvl="2">
+      <w:start w:val="1"/>
+      <w:numFmt w:val="bullet"/>
+      <w:lvlText w:val="■"/>
+      <w:lvlJc w:val="left"/>
+      <w:pPr>
+        <w:ind w:left="2160" w:hanging="360"/>
+      </w:pPr>
+      <w:rPr>
+        <w:u w:val="none"/>
+      </w:rPr>
+    </w:lvl>
+    <w:lvl w:ilvl="3">
+      <w:start w:val="1"/>
+      <w:numFmt w:val="bullet"/>
+      <w:lvlText w:val="●"/>
+      <w:lvlJc w:val="left"/>
+      <w:pPr>
+        <w:ind w:left="2880" w:hanging="360"/>
+      </w:pPr>
+      <w:rPr>
+        <w:u w:val="none"/>
+      </w:rPr>
+    </w:lvl>
+    <w:lvl w:ilvl="4">
+      <w:start w:val="1"/>
+      <w:numFmt w:val="bullet"/>
+      <w:lvlText w:val="○"/>
+      <w:lvlJc w:val="left"/>
+      <w:pPr>
+        <w:ind w:left="3600" w:hanging="360"/>
+      </w:pPr>
+      <w:rPr>
+        <w:u w:val="none"/>
+      </w:rPr>
+    </w:lvl>
+    <w:lvl w:ilvl="5">
+      <w:start w:val="1"/>
+      <w:numFmt w:val="bullet"/>
+      <w:lvlText w:val="■"/>
+      <w:lvlJc w:val="left"/>
+      <w:pPr>
+        <w:ind w:left="4320" w:hanging="360"/>
+      </w:pPr>
+      <w:rPr>
+        <w:u w:val="none"/>
+      </w:rPr>
+    </w:lvl>
+    <w:lvl w:ilvl="6">
+      <w:start w:val="1"/>
+      <w:numFmt w:val="bullet"/>
+      <w:lvlText w:val="●"/>
+      <w:lvlJc w:val="left"/>
+      <w:pPr>
+        <w:ind w:left="5040" w:hanging="360"/>
+      </w:pPr>
+      <w:rPr>
+        <w:u w:val="none"/>
+      </w:rPr>
+    </w:lvl>
+    <w:lvl w:ilvl="7">
+      <w:start w:val="1"/>
+      <w:numFmt w:val="bullet"/>
+      <w:lvlText w:val="○"/>
+      <w:lvlJc w:val="left"/>
+      <w:pPr>
+        <w:ind w:left="5760" w:hanging="360"/>
+      </w:pPr>
+      <w:rPr>
+        <w:u w:val="none"/>
+      </w:rPr>
+    </w:lvl>
+    <w:lvl w:ilvl="8">
+      <w:start w:val="1"/>
+      <w:numFmt w:val="bullet"/>
+      <w:lvlText w:val="■"/>
+      <w:lvlJc w:val="left"/>
+      <w:pPr>
+        <w:ind w:left="6480" w:hanging="360"/>
+      </w:pPr>
+      <w:rPr>
+        <w:u w:val="none"/>
+      </w:rPr>
+    </w:lvl>
+  </w:abstractNum>
+  <w:abstractNum w:abstractNumId="18">
+    <w:lvl w:ilvl="0">
+      <w:start w:val="1"/>
+      <w:numFmt w:val="bullet"/>
+      <w:lvlText w:val="●"/>
+      <w:lvlJc w:val="left"/>
+      <w:pPr>
+        <w:ind w:left="720" w:hanging="360"/>
+      </w:pPr>
+      <w:rPr>
+        <w:u w:val="none"/>
+      </w:rPr>
+    </w:lvl>
+    <w:lvl w:ilvl="1">
+      <w:start w:val="1"/>
+      <w:numFmt w:val="bullet"/>
+      <w:lvlText w:val="○"/>
+      <w:lvlJc w:val="left"/>
+      <w:pPr>
+        <w:ind w:left="1440" w:hanging="360"/>
+      </w:pPr>
+      <w:rPr>
+        <w:u w:val="none"/>
+      </w:rPr>
+    </w:lvl>
+    <w:lvl w:ilvl="2">
+      <w:start w:val="1"/>
+      <w:numFmt w:val="bullet"/>
+      <w:lvlText w:val="■"/>
+      <w:lvlJc w:val="left"/>
+      <w:pPr>
+        <w:ind w:left="2160" w:hanging="360"/>
+      </w:pPr>
+      <w:rPr>
+        <w:u w:val="none"/>
+      </w:rPr>
+    </w:lvl>
+    <w:lvl w:ilvl="3">
+      <w:start w:val="1"/>
+      <w:numFmt w:val="bullet"/>
+      <w:lvlText w:val="●"/>
+      <w:lvlJc w:val="left"/>
+      <w:pPr>
+        <w:ind w:left="2880" w:hanging="360"/>
+      </w:pPr>
+      <w:rPr>
+        <w:u w:val="none"/>
+      </w:rPr>
+    </w:lvl>
+    <w:lvl w:ilvl="4">
+      <w:start w:val="1"/>
+      <w:numFmt w:val="bullet"/>
+      <w:lvlText w:val="○"/>
+      <w:lvlJc w:val="left"/>
+      <w:pPr>
+        <w:ind w:left="3600" w:hanging="360"/>
+      </w:pPr>
+      <w:rPr>
+        <w:u w:val="none"/>
+      </w:rPr>
+    </w:lvl>
+    <w:lvl w:ilvl="5">
+      <w:start w:val="1"/>
+      <w:numFmt w:val="bullet"/>
+      <w:lvlText w:val="■"/>
+      <w:lvlJc w:val="left"/>
+      <w:pPr>
+        <w:ind w:left="4320" w:hanging="360"/>
+      </w:pPr>
+      <w:rPr>
+        <w:u w:val="none"/>
+      </w:rPr>
+    </w:lvl>
+    <w:lvl w:ilvl="6">
+      <w:start w:val="1"/>
+      <w:numFmt w:val="bullet"/>
+      <w:lvlText w:val="●"/>
+      <w:lvlJc w:val="left"/>
+      <w:pPr>
+        <w:ind w:left="5040" w:hanging="360"/>
+      </w:pPr>
+      <w:rPr>
+        <w:u w:val="none"/>
+      </w:rPr>
+    </w:lvl>
+    <w:lvl w:ilvl="7">
+      <w:start w:val="1"/>
+      <w:numFmt w:val="bullet"/>
+      <w:lvlText w:val="○"/>
+      <w:lvlJc w:val="left"/>
+      <w:pPr>
+        <w:ind w:left="5760" w:hanging="360"/>
+      </w:pPr>
+      <w:rPr>
+        <w:u w:val="none"/>
+      </w:rPr>
+    </w:lvl>
+    <w:lvl w:ilvl="8">
+      <w:start w:val="1"/>
+      <w:numFmt w:val="bullet"/>
+      <w:lvlText w:val="■"/>
+      <w:lvlJc w:val="left"/>
+      <w:pPr>
+        <w:ind w:left="6480" w:hanging="360"/>
+      </w:pPr>
+      <w:rPr>
+        <w:u w:val="none"/>
+      </w:rPr>
+    </w:lvl>
+  </w:abstractNum>
+  <w:abstractNum w:abstractNumId="19">
     <w:lvl w:ilvl="0">
       <w:start w:val="1"/>
       <w:numFmt w:val="bullet"/>
@@ -4231,6 +6538,24 @@
   </w:num>
   <w:num w:numId="13">
     <w:abstractNumId w:val="13"/>
+  </w:num>
+  <w:num w:numId="14">
+    <w:abstractNumId w:val="14"/>
+  </w:num>
+  <w:num w:numId="15">
+    <w:abstractNumId w:val="15"/>
+  </w:num>
+  <w:num w:numId="16">
+    <w:abstractNumId w:val="16"/>
+  </w:num>
+  <w:num w:numId="17">
+    <w:abstractNumId w:val="17"/>
+  </w:num>
+  <w:num w:numId="18">
+    <w:abstractNumId w:val="18"/>
+  </w:num>
+  <w:num w:numId="19">
+    <w:abstractNumId w:val="19"/>
   </w:num>
 </w:numbering>
 </file>
@@ -4822,7 +7147,7 @@
 
 <file path=customXML/item1.xml><?xml version="1.0" encoding="utf-8"?>
 <go:gDocsCustomXmlDataStorage xmlns:go="http://customooxmlschemas.google.com/" xmlns:r="http://schemas.openxmlformats.org/officeDocument/2006/relationships" uri="GoogleDocsCustomDataVersion2">
-  <go:docsCustomData xmlns:go="http://customooxmlschemas.google.com/" roundtripDataSignature="AMtx7mj89kYO8BgNZYW+7OLxcg1JhQQatQ==">CgMxLjAaIwoBMBIeChwIB0IYCg9UaW1lcyBOZXcgUm9tYW4SBUNhcmRvOAByITFwRnlKREdtOFQ3QjVfRHVYWlYzekJRMDdvN1p0RFJvQw==</go:docsCustomData>
+  <go:docsCustomData xmlns:go="http://customooxmlschemas.google.com/" roundtripDataSignature="AMtx7mhXC0+3Nso71Qc+GK4lAGt/uPivlQ==">CgMxLjAaIwoBMBIeChwIB0IYCg9UaW1lcyBOZXcgUm9tYW4SBUNhcmRvMg5oLmh1OG41a3FoaTg2MjIOaC51YmdoYXVsOTNlM2kyDmguajB5YzBzb2JxcWQzMg5oLjd5M2Q5eWRidWc0aTIOaC41anU4MzNwMzBuNHMyDmgueTEweTVqaTloZDF3OAByITFwRnlKREdtOFQ3QjVfRHVYWlYzekJRMDdvN1p0RFJvQw==</go:docsCustomData>
 </go:gDocsCustomXmlDataStorage>
 </file>
 

</xml_diff>